<commit_message>
Update Advance Data Management.docx
Updated Table Names
</commit_message>
<xml_diff>
--- a/Advance Data Management.docx
+++ b/Advance Data Management.docx
@@ -12,34 +12,10 @@
     </w:p>
     <w:p>
       <w:r>
-        <w:t xml:space="preserve">We have a </w:t>
-      </w:r>
-      <w:proofErr w:type="spellStart"/>
-      <w:r>
-        <w:t>dvdrental</w:t>
-      </w:r>
-      <w:proofErr w:type="spellEnd"/>
-      <w:r>
-        <w:t xml:space="preserve"> database. Inside of this database we </w:t>
-      </w:r>
-      <w:r>
-        <w:t xml:space="preserve">15 tables providing us information on customers, staff, stores, </w:t>
-      </w:r>
-      <w:proofErr w:type="spellStart"/>
-      <w:r>
-        <w:t>dvds</w:t>
-      </w:r>
-      <w:proofErr w:type="spellEnd"/>
-      <w:r>
-        <w:t xml:space="preserve"> </w:t>
-      </w:r>
-      <w:proofErr w:type="spellStart"/>
-      <w:r>
-        <w:t>etc</w:t>
-      </w:r>
-      <w:proofErr w:type="spellEnd"/>
-      <w:r>
-        <w:t xml:space="preserve">… </w:t>
+        <w:t xml:space="preserve">We have a dvdrental database. Inside of this database we </w:t>
+      </w:r>
+      <w:r>
+        <w:t xml:space="preserve">15 tables providing us information on customers, staff, stores, dvds etc… </w:t>
       </w:r>
       <w:r>
         <w:t>I</w:t>
@@ -101,20 +77,7 @@
     </w:p>
     <w:p>
       <w:r>
-        <w:t xml:space="preserve">I will be converting the field </w:t>
-      </w:r>
-      <w:proofErr w:type="spellStart"/>
-      <w:proofErr w:type="gramStart"/>
-      <w:r>
-        <w:t>rental.rental</w:t>
-      </w:r>
-      <w:proofErr w:type="gramEnd"/>
-      <w:r>
-        <w:t>_date</w:t>
-      </w:r>
-      <w:proofErr w:type="spellEnd"/>
-      <w:r>
-        <w:t xml:space="preserve"> from a 24hr format to a 12hr format.</w:t>
+        <w:t>I will be converting the field rental.rental_date from a 24hr format to a 12hr format.</w:t>
       </w:r>
     </w:p>
     <w:p/>
@@ -176,9 +139,8 @@
           <w:sz w:val="24"/>
           <w:szCs w:val="24"/>
         </w:rPr>
-        <w:t xml:space="preserve"> on which </w:t>
-      </w:r>
-      <w:proofErr w:type="spellStart"/>
+        <w:t xml:space="preserve"> on which dvds to stock the inventory</w:t>
+      </w:r>
       <w:r>
         <w:rPr>
           <w:rFonts w:ascii="Segoe UI" w:eastAsia="Times New Roman" w:hAnsi="Segoe UI" w:cs="Segoe UI"/>
@@ -186,9 +148,8 @@
           <w:sz w:val="24"/>
           <w:szCs w:val="24"/>
         </w:rPr>
-        <w:t>dvds</w:t>
-      </w:r>
-      <w:proofErr w:type="spellEnd"/>
+        <w:t xml:space="preserve">. </w:t>
+      </w:r>
       <w:r>
         <w:rPr>
           <w:rFonts w:ascii="Segoe UI" w:eastAsia="Times New Roman" w:hAnsi="Segoe UI" w:cs="Segoe UI"/>
@@ -196,85 +157,7 @@
           <w:sz w:val="24"/>
           <w:szCs w:val="24"/>
         </w:rPr>
-        <w:t xml:space="preserve"> to stock the inventory</w:t>
-      </w:r>
-      <w:r>
-        <w:rPr>
-          <w:rFonts w:ascii="Segoe UI" w:eastAsia="Times New Roman" w:hAnsi="Segoe UI" w:cs="Segoe UI"/>
-          <w:color w:val="24292F"/>
-          <w:sz w:val="24"/>
-          <w:szCs w:val="24"/>
-        </w:rPr>
-        <w:t xml:space="preserve">. </w:t>
-      </w:r>
-      <w:r>
-        <w:rPr>
-          <w:rFonts w:ascii="Segoe UI" w:eastAsia="Times New Roman" w:hAnsi="Segoe UI" w:cs="Segoe UI"/>
-          <w:color w:val="24292F"/>
-          <w:sz w:val="24"/>
-          <w:szCs w:val="24"/>
-        </w:rPr>
-        <w:t xml:space="preserve">Using the summary section of the report they will see the most popular </w:t>
-      </w:r>
-      <w:proofErr w:type="spellStart"/>
-      <w:r>
-        <w:rPr>
-          <w:rFonts w:ascii="Segoe UI" w:eastAsia="Times New Roman" w:hAnsi="Segoe UI" w:cs="Segoe UI"/>
-          <w:color w:val="24292F"/>
-          <w:sz w:val="24"/>
-          <w:szCs w:val="24"/>
-        </w:rPr>
-        <w:t>dvd</w:t>
-      </w:r>
-      <w:proofErr w:type="spellEnd"/>
-      <w:r>
-        <w:rPr>
-          <w:rFonts w:ascii="Segoe UI" w:eastAsia="Times New Roman" w:hAnsi="Segoe UI" w:cs="Segoe UI"/>
-          <w:color w:val="24292F"/>
-          <w:sz w:val="24"/>
-          <w:szCs w:val="24"/>
-        </w:rPr>
-        <w:t xml:space="preserve"> which will let them stock </w:t>
-      </w:r>
-      <w:proofErr w:type="gramStart"/>
-      <w:r>
-        <w:rPr>
-          <w:rFonts w:ascii="Segoe UI" w:eastAsia="Times New Roman" w:hAnsi="Segoe UI" w:cs="Segoe UI"/>
-          <w:color w:val="24292F"/>
-          <w:sz w:val="24"/>
-          <w:szCs w:val="24"/>
-        </w:rPr>
-        <w:t>there</w:t>
-      </w:r>
-      <w:proofErr w:type="gramEnd"/>
-      <w:r>
-        <w:rPr>
-          <w:rFonts w:ascii="Segoe UI" w:eastAsia="Times New Roman" w:hAnsi="Segoe UI" w:cs="Segoe UI"/>
-          <w:color w:val="24292F"/>
-          <w:sz w:val="24"/>
-          <w:szCs w:val="24"/>
-        </w:rPr>
-        <w:t xml:space="preserve"> inventory with the most popular </w:t>
-      </w:r>
-      <w:proofErr w:type="spellStart"/>
-      <w:r>
-        <w:rPr>
-          <w:rFonts w:ascii="Segoe UI" w:eastAsia="Times New Roman" w:hAnsi="Segoe UI" w:cs="Segoe UI"/>
-          <w:color w:val="24292F"/>
-          <w:sz w:val="24"/>
-          <w:szCs w:val="24"/>
-        </w:rPr>
-        <w:t>dvd</w:t>
-      </w:r>
-      <w:proofErr w:type="spellEnd"/>
-      <w:r>
-        <w:rPr>
-          <w:rFonts w:ascii="Segoe UI" w:eastAsia="Times New Roman" w:hAnsi="Segoe UI" w:cs="Segoe UI"/>
-          <w:color w:val="24292F"/>
-          <w:sz w:val="24"/>
-          <w:szCs w:val="24"/>
-        </w:rPr>
-        <w:t xml:space="preserve"> thus increasing rentals. </w:t>
+        <w:t xml:space="preserve">Using the summary section of the report they will see the most popular dvd which will let them stock there inventory with the most popular dvd thus increasing rentals. </w:t>
       </w:r>
     </w:p>
     <w:p/>
@@ -357,91 +240,57 @@
           <w:rFonts w:ascii="Segoe UI" w:hAnsi="Segoe UI" w:cs="Segoe UI"/>
           <w:color w:val="24292F"/>
         </w:rPr>
-        <w:t xml:space="preserve"> data from the Inventory, Rental, and Film tables into a new table called </w:t>
-      </w:r>
-      <w:proofErr w:type="spellStart"/>
+        <w:t xml:space="preserve"> data from the Inventory, Rental, and Film tables into a new table called all_rentals, this will be our detailed table. I will also creat</w:t>
+      </w:r>
       <w:r>
         <w:rPr>
           <w:rFonts w:ascii="Segoe UI" w:hAnsi="Segoe UI" w:cs="Segoe UI"/>
           <w:color w:val="24292F"/>
         </w:rPr>
-        <w:t>all_rentals</w:t>
-      </w:r>
-      <w:proofErr w:type="spellEnd"/>
+        <w:t>e</w:t>
+      </w:r>
       <w:r>
         <w:rPr>
           <w:rFonts w:ascii="Segoe UI" w:hAnsi="Segoe UI" w:cs="Segoe UI"/>
           <w:color w:val="24292F"/>
         </w:rPr>
-        <w:t>, this will be our detailed table. I will also creat</w:t>
+        <w:t xml:space="preserve"> a</w:t>
       </w:r>
       <w:r>
         <w:rPr>
           <w:rFonts w:ascii="Segoe UI" w:hAnsi="Segoe UI" w:cs="Segoe UI"/>
           <w:color w:val="24292F"/>
         </w:rPr>
-        <w:t>e</w:t>
+        <w:t>n additional</w:t>
       </w:r>
       <w:r>
         <w:rPr>
           <w:rFonts w:ascii="Segoe UI" w:hAnsi="Segoe UI" w:cs="Segoe UI"/>
           <w:color w:val="24292F"/>
         </w:rPr>
-        <w:t xml:space="preserve"> a</w:t>
+        <w:t xml:space="preserve"> table called top_rentals which will </w:t>
       </w:r>
       <w:r>
         <w:rPr>
           <w:rFonts w:ascii="Segoe UI" w:hAnsi="Segoe UI" w:cs="Segoe UI"/>
           <w:color w:val="24292F"/>
         </w:rPr>
-        <w:t>n additional</w:t>
+        <w:t>grab</w:t>
       </w:r>
       <w:r>
         <w:rPr>
           <w:rFonts w:ascii="Segoe UI" w:hAnsi="Segoe UI" w:cs="Segoe UI"/>
           <w:color w:val="24292F"/>
         </w:rPr>
-        <w:t xml:space="preserve"> table called </w:t>
-      </w:r>
-      <w:proofErr w:type="spellStart"/>
+        <w:t xml:space="preserve"> data from the detailed table and create </w:t>
+      </w:r>
       <w:r>
         <w:rPr>
           <w:rFonts w:ascii="Segoe UI" w:hAnsi="Segoe UI" w:cs="Segoe UI"/>
           <w:color w:val="24292F"/>
         </w:rPr>
-        <w:t>top_rentals</w:t>
-      </w:r>
-      <w:proofErr w:type="spellEnd"/>
-      <w:r>
-        <w:rPr>
-          <w:rFonts w:ascii="Segoe UI" w:hAnsi="Segoe UI" w:cs="Segoe UI"/>
-          <w:color w:val="24292F"/>
-        </w:rPr>
-        <w:t xml:space="preserve"> which will </w:t>
-      </w:r>
-      <w:r>
-        <w:rPr>
-          <w:rFonts w:ascii="Segoe UI" w:hAnsi="Segoe UI" w:cs="Segoe UI"/>
-          <w:color w:val="24292F"/>
-        </w:rPr>
-        <w:t>grab</w:t>
-      </w:r>
-      <w:r>
-        <w:rPr>
-          <w:rFonts w:ascii="Segoe UI" w:hAnsi="Segoe UI" w:cs="Segoe UI"/>
-          <w:color w:val="24292F"/>
-        </w:rPr>
-        <w:t xml:space="preserve"> data from the detailed table and create </w:t>
-      </w:r>
-      <w:proofErr w:type="gramStart"/>
-      <w:r>
-        <w:rPr>
-          <w:rFonts w:ascii="Segoe UI" w:hAnsi="Segoe UI" w:cs="Segoe UI"/>
-          <w:color w:val="24292F"/>
-        </w:rPr>
         <w:t>an</w:t>
       </w:r>
-      <w:proofErr w:type="gramEnd"/>
       <w:r>
         <w:rPr>
           <w:rFonts w:ascii="Segoe UI" w:hAnsi="Segoe UI" w:cs="Segoe UI"/>
@@ -546,43 +395,71 @@
           <w:sz w:val="24"/>
           <w:szCs w:val="24"/>
         </w:rPr>
-        <w:t xml:space="preserve">DROP TABLE IF EXISTS </w:t>
-      </w:r>
-      <w:proofErr w:type="gramStart"/>
-      <w:r>
-        <w:rPr>
-          <w:rFonts w:ascii="Times New Roman" w:eastAsia="Times New Roman" w:hAnsi="Times New Roman" w:cs="Times New Roman"/>
-          <w:b/>
-          <w:bCs/>
-          <w:sz w:val="24"/>
-          <w:szCs w:val="24"/>
-        </w:rPr>
-        <w:t>detailed;</w:t>
-      </w:r>
-      <w:proofErr w:type="gramEnd"/>
-    </w:p>
-    <w:p>
-      <w:pPr>
-        <w:tabs>
-          <w:tab w:val="left" w:pos="945"/>
-        </w:tabs>
-        <w:rPr>
-          <w:rFonts w:ascii="Times New Roman" w:eastAsia="Times New Roman" w:hAnsi="Times New Roman" w:cs="Times New Roman"/>
-          <w:b/>
-          <w:bCs/>
-          <w:sz w:val="24"/>
-          <w:szCs w:val="24"/>
-        </w:rPr>
-      </w:pPr>
-      <w:r>
-        <w:rPr>
-          <w:rFonts w:ascii="Times New Roman" w:eastAsia="Times New Roman" w:hAnsi="Times New Roman" w:cs="Times New Roman"/>
-          <w:b/>
-          <w:bCs/>
-          <w:sz w:val="24"/>
-          <w:szCs w:val="24"/>
-        </w:rPr>
-        <w:t>CREATE TABLE detailed (</w:t>
+        <w:t>DROP TABLE IF EXISTS detailed</w:t>
+      </w:r>
+      <w:r>
+        <w:rPr>
+          <w:rFonts w:ascii="Times New Roman" w:eastAsia="Times New Roman" w:hAnsi="Times New Roman" w:cs="Times New Roman"/>
+          <w:b/>
+          <w:bCs/>
+          <w:sz w:val="24"/>
+          <w:szCs w:val="24"/>
+        </w:rPr>
+        <w:t>report</w:t>
+      </w:r>
+      <w:r>
+        <w:rPr>
+          <w:rFonts w:ascii="Times New Roman" w:eastAsia="Times New Roman" w:hAnsi="Times New Roman" w:cs="Times New Roman"/>
+          <w:b/>
+          <w:bCs/>
+          <w:sz w:val="24"/>
+          <w:szCs w:val="24"/>
+        </w:rPr>
+        <w:t>;</w:t>
+      </w:r>
+    </w:p>
+    <w:p>
+      <w:pPr>
+        <w:tabs>
+          <w:tab w:val="left" w:pos="945"/>
+        </w:tabs>
+        <w:rPr>
+          <w:rFonts w:ascii="Times New Roman" w:eastAsia="Times New Roman" w:hAnsi="Times New Roman" w:cs="Times New Roman"/>
+          <w:b/>
+          <w:bCs/>
+          <w:sz w:val="24"/>
+          <w:szCs w:val="24"/>
+        </w:rPr>
+      </w:pPr>
+      <w:r>
+        <w:rPr>
+          <w:rFonts w:ascii="Times New Roman" w:eastAsia="Times New Roman" w:hAnsi="Times New Roman" w:cs="Times New Roman"/>
+          <w:b/>
+          <w:bCs/>
+          <w:sz w:val="24"/>
+          <w:szCs w:val="24"/>
+        </w:rPr>
+        <w:t>CREATE TABLE detailed</w:t>
+      </w:r>
+      <w:r>
+        <w:rPr>
+          <w:rFonts w:ascii="Times New Roman" w:eastAsia="Times New Roman" w:hAnsi="Times New Roman" w:cs="Times New Roman"/>
+          <w:b/>
+          <w:bCs/>
+          <w:sz w:val="24"/>
+          <w:szCs w:val="24"/>
+        </w:rPr>
+        <w:t>report</w:t>
+      </w:r>
+      <w:r>
+        <w:rPr>
+          <w:rFonts w:ascii="Times New Roman" w:eastAsia="Times New Roman" w:hAnsi="Times New Roman" w:cs="Times New Roman"/>
+          <w:b/>
+          <w:bCs/>
+          <w:sz w:val="24"/>
+          <w:szCs w:val="24"/>
+        </w:rPr>
+        <w:t xml:space="preserve"> (</w:t>
       </w:r>
     </w:p>
     <w:p>
@@ -607,28 +484,7 @@
           <w:szCs w:val="24"/>
         </w:rPr>
         <w:tab/>
-      </w:r>
-      <w:proofErr w:type="spellStart"/>
-      <w:r>
-        <w:rPr>
-          <w:rFonts w:ascii="Times New Roman" w:eastAsia="Times New Roman" w:hAnsi="Times New Roman" w:cs="Times New Roman"/>
-          <w:b/>
-          <w:bCs/>
-          <w:sz w:val="24"/>
-          <w:szCs w:val="24"/>
-        </w:rPr>
-        <w:t>customer_id</w:t>
-      </w:r>
-      <w:proofErr w:type="spellEnd"/>
-      <w:r>
-        <w:rPr>
-          <w:rFonts w:ascii="Times New Roman" w:eastAsia="Times New Roman" w:hAnsi="Times New Roman" w:cs="Times New Roman"/>
-          <w:b/>
-          <w:bCs/>
-          <w:sz w:val="24"/>
-          <w:szCs w:val="24"/>
-        </w:rPr>
-        <w:t xml:space="preserve"> integer,</w:t>
+        <w:t>customer_id integer,</w:t>
       </w:r>
     </w:p>
     <w:p>
@@ -653,28 +509,7 @@
           <w:szCs w:val="24"/>
         </w:rPr>
         <w:tab/>
-      </w:r>
-      <w:proofErr w:type="spellStart"/>
-      <w:r>
-        <w:rPr>
-          <w:rFonts w:ascii="Times New Roman" w:eastAsia="Times New Roman" w:hAnsi="Times New Roman" w:cs="Times New Roman"/>
-          <w:b/>
-          <w:bCs/>
-          <w:sz w:val="24"/>
-          <w:szCs w:val="24"/>
-        </w:rPr>
-        <w:t>first_name</w:t>
-      </w:r>
-      <w:proofErr w:type="spellEnd"/>
-      <w:r>
-        <w:rPr>
-          <w:rFonts w:ascii="Times New Roman" w:eastAsia="Times New Roman" w:hAnsi="Times New Roman" w:cs="Times New Roman"/>
-          <w:b/>
-          <w:bCs/>
-          <w:sz w:val="24"/>
-          <w:szCs w:val="24"/>
-        </w:rPr>
-        <w:t xml:space="preserve"> varchar (45),</w:t>
+        <w:t>first_name varchar (45),</w:t>
       </w:r>
     </w:p>
     <w:p>
@@ -699,28 +534,7 @@
           <w:szCs w:val="24"/>
         </w:rPr>
         <w:tab/>
-      </w:r>
-      <w:proofErr w:type="spellStart"/>
-      <w:r>
-        <w:rPr>
-          <w:rFonts w:ascii="Times New Roman" w:eastAsia="Times New Roman" w:hAnsi="Times New Roman" w:cs="Times New Roman"/>
-          <w:b/>
-          <w:bCs/>
-          <w:sz w:val="24"/>
-          <w:szCs w:val="24"/>
-        </w:rPr>
-        <w:t>last_name</w:t>
-      </w:r>
-      <w:proofErr w:type="spellEnd"/>
-      <w:r>
-        <w:rPr>
-          <w:rFonts w:ascii="Times New Roman" w:eastAsia="Times New Roman" w:hAnsi="Times New Roman" w:cs="Times New Roman"/>
-          <w:b/>
-          <w:bCs/>
-          <w:sz w:val="24"/>
-          <w:szCs w:val="24"/>
-        </w:rPr>
-        <w:t xml:space="preserve"> varchar (45),</w:t>
+        <w:t>last_name varchar (45),</w:t>
       </w:r>
     </w:p>
     <w:p>
@@ -745,29 +559,7 @@
           <w:szCs w:val="24"/>
         </w:rPr>
         <w:tab/>
-        <w:t xml:space="preserve">email </w:t>
-      </w:r>
-      <w:proofErr w:type="gramStart"/>
-      <w:r>
-        <w:rPr>
-          <w:rFonts w:ascii="Times New Roman" w:eastAsia="Times New Roman" w:hAnsi="Times New Roman" w:cs="Times New Roman"/>
-          <w:b/>
-          <w:bCs/>
-          <w:sz w:val="24"/>
-          <w:szCs w:val="24"/>
-        </w:rPr>
-        <w:t>varchar(</w:t>
-      </w:r>
-      <w:proofErr w:type="gramEnd"/>
-      <w:r>
-        <w:rPr>
-          <w:rFonts w:ascii="Times New Roman" w:eastAsia="Times New Roman" w:hAnsi="Times New Roman" w:cs="Times New Roman"/>
-          <w:b/>
-          <w:bCs/>
-          <w:sz w:val="24"/>
-          <w:szCs w:val="24"/>
-        </w:rPr>
-        <w:t>90),</w:t>
+        <w:t>email varchar(90),</w:t>
       </w:r>
     </w:p>
     <w:p>
@@ -792,28 +584,7 @@
           <w:szCs w:val="24"/>
         </w:rPr>
         <w:tab/>
-      </w:r>
-      <w:proofErr w:type="spellStart"/>
-      <w:r>
-        <w:rPr>
-          <w:rFonts w:ascii="Times New Roman" w:eastAsia="Times New Roman" w:hAnsi="Times New Roman" w:cs="Times New Roman"/>
-          <w:b/>
-          <w:bCs/>
-          <w:sz w:val="24"/>
-          <w:szCs w:val="24"/>
-        </w:rPr>
-        <w:t>rental_id</w:t>
-      </w:r>
-      <w:proofErr w:type="spellEnd"/>
-      <w:r>
-        <w:rPr>
-          <w:rFonts w:ascii="Times New Roman" w:eastAsia="Times New Roman" w:hAnsi="Times New Roman" w:cs="Times New Roman"/>
-          <w:b/>
-          <w:bCs/>
-          <w:sz w:val="24"/>
-          <w:szCs w:val="24"/>
-        </w:rPr>
-        <w:t xml:space="preserve"> integer,</w:t>
+        <w:t>rental_id integer,</w:t>
       </w:r>
     </w:p>
     <w:p>
@@ -838,28 +609,7 @@
           <w:szCs w:val="24"/>
         </w:rPr>
         <w:tab/>
-      </w:r>
-      <w:proofErr w:type="spellStart"/>
-      <w:r>
-        <w:rPr>
-          <w:rFonts w:ascii="Times New Roman" w:eastAsia="Times New Roman" w:hAnsi="Times New Roman" w:cs="Times New Roman"/>
-          <w:b/>
-          <w:bCs/>
-          <w:sz w:val="24"/>
-          <w:szCs w:val="24"/>
-        </w:rPr>
-        <w:t>rental_date</w:t>
-      </w:r>
-      <w:proofErr w:type="spellEnd"/>
-      <w:r>
-        <w:rPr>
-          <w:rFonts w:ascii="Times New Roman" w:eastAsia="Times New Roman" w:hAnsi="Times New Roman" w:cs="Times New Roman"/>
-          <w:b/>
-          <w:bCs/>
-          <w:sz w:val="24"/>
-          <w:szCs w:val="24"/>
-        </w:rPr>
-        <w:t xml:space="preserve"> timestamp,</w:t>
+        <w:t>rental_date timestamp,</w:t>
       </w:r>
     </w:p>
     <w:p>
@@ -884,28 +634,7 @@
           <w:szCs w:val="24"/>
         </w:rPr>
         <w:tab/>
-      </w:r>
-      <w:proofErr w:type="spellStart"/>
-      <w:r>
-        <w:rPr>
-          <w:rFonts w:ascii="Times New Roman" w:eastAsia="Times New Roman" w:hAnsi="Times New Roman" w:cs="Times New Roman"/>
-          <w:b/>
-          <w:bCs/>
-          <w:sz w:val="24"/>
-          <w:szCs w:val="24"/>
-        </w:rPr>
-        <w:t>return_date</w:t>
-      </w:r>
-      <w:proofErr w:type="spellEnd"/>
-      <w:r>
-        <w:rPr>
-          <w:rFonts w:ascii="Times New Roman" w:eastAsia="Times New Roman" w:hAnsi="Times New Roman" w:cs="Times New Roman"/>
-          <w:b/>
-          <w:bCs/>
-          <w:sz w:val="24"/>
-          <w:szCs w:val="24"/>
-        </w:rPr>
-        <w:t xml:space="preserve"> timestamp,</w:t>
+        <w:t>return_date timestamp,</w:t>
       </w:r>
     </w:p>
     <w:p>
@@ -930,28 +659,7 @@
           <w:szCs w:val="24"/>
         </w:rPr>
         <w:tab/>
-      </w:r>
-      <w:proofErr w:type="spellStart"/>
-      <w:r>
-        <w:rPr>
-          <w:rFonts w:ascii="Times New Roman" w:eastAsia="Times New Roman" w:hAnsi="Times New Roman" w:cs="Times New Roman"/>
-          <w:b/>
-          <w:bCs/>
-          <w:sz w:val="24"/>
-          <w:szCs w:val="24"/>
-        </w:rPr>
-        <w:t>staff_id</w:t>
-      </w:r>
-      <w:proofErr w:type="spellEnd"/>
-      <w:r>
-        <w:rPr>
-          <w:rFonts w:ascii="Times New Roman" w:eastAsia="Times New Roman" w:hAnsi="Times New Roman" w:cs="Times New Roman"/>
-          <w:b/>
-          <w:bCs/>
-          <w:sz w:val="24"/>
-          <w:szCs w:val="24"/>
-        </w:rPr>
-        <w:t xml:space="preserve"> integer</w:t>
+        <w:t>staff_id integer</w:t>
       </w:r>
     </w:p>
     <w:p>
@@ -1113,89 +821,85 @@
           <w:sz w:val="24"/>
           <w:szCs w:val="24"/>
         </w:rPr>
-        <w:t xml:space="preserve">FROM </w:t>
-      </w:r>
-      <w:proofErr w:type="gramStart"/>
-      <w:r>
-        <w:rPr>
-          <w:rFonts w:ascii="Times New Roman" w:eastAsia="Times New Roman" w:hAnsi="Times New Roman" w:cs="Times New Roman"/>
-          <w:b/>
-          <w:bCs/>
-          <w:sz w:val="24"/>
-          <w:szCs w:val="24"/>
-        </w:rPr>
-        <w:t>detailed;</w:t>
-      </w:r>
-      <w:proofErr w:type="gramEnd"/>
-      <w:r>
-        <w:rPr>
-          <w:rFonts w:ascii="Times New Roman" w:eastAsia="Times New Roman" w:hAnsi="Times New Roman" w:cs="Times New Roman"/>
-          <w:b/>
-          <w:bCs/>
-          <w:sz w:val="24"/>
-          <w:szCs w:val="24"/>
-        </w:rPr>
-        <w:t xml:space="preserve"> </w:t>
-      </w:r>
-    </w:p>
-    <w:p>
-      <w:pPr>
-        <w:tabs>
-          <w:tab w:val="left" w:pos="945"/>
-        </w:tabs>
-        <w:rPr>
-          <w:rFonts w:ascii="Times New Roman" w:eastAsia="Times New Roman" w:hAnsi="Times New Roman" w:cs="Times New Roman"/>
-          <w:b/>
-          <w:bCs/>
-          <w:sz w:val="24"/>
-          <w:szCs w:val="24"/>
-        </w:rPr>
-      </w:pPr>
-    </w:p>
-    <w:p>
-      <w:pPr>
-        <w:tabs>
-          <w:tab w:val="left" w:pos="945"/>
-        </w:tabs>
-        <w:rPr>
-          <w:rFonts w:ascii="Times New Roman" w:eastAsia="Times New Roman" w:hAnsi="Times New Roman" w:cs="Times New Roman"/>
-          <w:b/>
-          <w:bCs/>
-          <w:sz w:val="24"/>
-          <w:szCs w:val="24"/>
-        </w:rPr>
-      </w:pPr>
-      <w:r>
-        <w:rPr>
-          <w:rFonts w:ascii="Times New Roman" w:eastAsia="Times New Roman" w:hAnsi="Times New Roman" w:cs="Times New Roman"/>
-          <w:b/>
-          <w:bCs/>
-          <w:sz w:val="24"/>
-          <w:szCs w:val="24"/>
-        </w:rPr>
-        <w:t xml:space="preserve">-- To </w:t>
-      </w:r>
-      <w:proofErr w:type="spellStart"/>
-      <w:r>
-        <w:rPr>
-          <w:rFonts w:ascii="Times New Roman" w:eastAsia="Times New Roman" w:hAnsi="Times New Roman" w:cs="Times New Roman"/>
-          <w:b/>
-          <w:bCs/>
-          <w:sz w:val="24"/>
-          <w:szCs w:val="24"/>
-        </w:rPr>
-        <w:t>veiw</w:t>
-      </w:r>
-      <w:proofErr w:type="spellEnd"/>
-      <w:r>
-        <w:rPr>
-          <w:rFonts w:ascii="Times New Roman" w:eastAsia="Times New Roman" w:hAnsi="Times New Roman" w:cs="Times New Roman"/>
-          <w:b/>
-          <w:bCs/>
-          <w:sz w:val="24"/>
-          <w:szCs w:val="24"/>
-        </w:rPr>
-        <w:t xml:space="preserve"> the empty detailed table </w:t>
+        <w:t>FROM detailed</w:t>
+      </w:r>
+      <w:r>
+        <w:rPr>
+          <w:rFonts w:ascii="Times New Roman" w:eastAsia="Times New Roman" w:hAnsi="Times New Roman" w:cs="Times New Roman"/>
+          <w:b/>
+          <w:bCs/>
+          <w:sz w:val="24"/>
+          <w:szCs w:val="24"/>
+        </w:rPr>
+        <w:t>report</w:t>
+      </w:r>
+      <w:r>
+        <w:rPr>
+          <w:rFonts w:ascii="Times New Roman" w:eastAsia="Times New Roman" w:hAnsi="Times New Roman" w:cs="Times New Roman"/>
+          <w:b/>
+          <w:bCs/>
+          <w:sz w:val="24"/>
+          <w:szCs w:val="24"/>
+        </w:rPr>
+        <w:t xml:space="preserve">; </w:t>
+      </w:r>
+    </w:p>
+    <w:p>
+      <w:pPr>
+        <w:tabs>
+          <w:tab w:val="left" w:pos="945"/>
+        </w:tabs>
+        <w:rPr>
+          <w:rFonts w:ascii="Times New Roman" w:eastAsia="Times New Roman" w:hAnsi="Times New Roman" w:cs="Times New Roman"/>
+          <w:b/>
+          <w:bCs/>
+          <w:sz w:val="24"/>
+          <w:szCs w:val="24"/>
+        </w:rPr>
+      </w:pPr>
+    </w:p>
+    <w:p>
+      <w:pPr>
+        <w:tabs>
+          <w:tab w:val="left" w:pos="945"/>
+        </w:tabs>
+        <w:rPr>
+          <w:rFonts w:ascii="Times New Roman" w:eastAsia="Times New Roman" w:hAnsi="Times New Roman" w:cs="Times New Roman"/>
+          <w:b/>
+          <w:bCs/>
+          <w:sz w:val="24"/>
+          <w:szCs w:val="24"/>
+        </w:rPr>
+      </w:pPr>
+      <w:r>
+        <w:rPr>
+          <w:rFonts w:ascii="Times New Roman" w:eastAsia="Times New Roman" w:hAnsi="Times New Roman" w:cs="Times New Roman"/>
+          <w:b/>
+          <w:bCs/>
+          <w:sz w:val="24"/>
+          <w:szCs w:val="24"/>
+        </w:rPr>
+        <w:t>-- To veiw the empty detailed</w:t>
+      </w:r>
+      <w:r>
+        <w:rPr>
+          <w:rFonts w:ascii="Times New Roman" w:eastAsia="Times New Roman" w:hAnsi="Times New Roman" w:cs="Times New Roman"/>
+          <w:b/>
+          <w:bCs/>
+          <w:sz w:val="24"/>
+          <w:szCs w:val="24"/>
+        </w:rPr>
+        <w:t>report</w:t>
+      </w:r>
+      <w:r>
+        <w:rPr>
+          <w:rFonts w:ascii="Times New Roman" w:eastAsia="Times New Roman" w:hAnsi="Times New Roman" w:cs="Times New Roman"/>
+          <w:b/>
+          <w:bCs/>
+          <w:sz w:val="24"/>
+          <w:szCs w:val="24"/>
+        </w:rPr>
+        <w:t xml:space="preserve"> table </w:t>
       </w:r>
     </w:p>
     <w:p>
@@ -1300,20 +1004,28 @@
           <w:sz w:val="24"/>
           <w:szCs w:val="24"/>
         </w:rPr>
-        <w:t xml:space="preserve">CREATE TABLE </w:t>
-      </w:r>
-      <w:proofErr w:type="gramStart"/>
-      <w:r>
-        <w:rPr>
-          <w:rFonts w:ascii="Times New Roman" w:eastAsia="Times New Roman" w:hAnsi="Times New Roman" w:cs="Times New Roman"/>
-          <w:b/>
-          <w:bCs/>
-          <w:sz w:val="24"/>
-          <w:szCs w:val="24"/>
-        </w:rPr>
-        <w:t>summary(</w:t>
-      </w:r>
-      <w:proofErr w:type="gramEnd"/>
+        <w:t>CREATE TABLE summary</w:t>
+      </w:r>
+      <w:r>
+        <w:rPr>
+          <w:rFonts w:ascii="Times New Roman" w:eastAsia="Times New Roman" w:hAnsi="Times New Roman" w:cs="Times New Roman"/>
+          <w:b/>
+          <w:bCs/>
+          <w:sz w:val="24"/>
+          <w:szCs w:val="24"/>
+        </w:rPr>
+        <w:t>report</w:t>
+      </w:r>
+      <w:r>
+        <w:rPr>
+          <w:rFonts w:ascii="Times New Roman" w:eastAsia="Times New Roman" w:hAnsi="Times New Roman" w:cs="Times New Roman"/>
+          <w:b/>
+          <w:bCs/>
+          <w:sz w:val="24"/>
+          <w:szCs w:val="24"/>
+        </w:rPr>
+        <w:t>(</w:t>
+      </w:r>
     </w:p>
     <w:p>
       <w:pPr>
@@ -1337,50 +1049,7 @@
           <w:szCs w:val="24"/>
         </w:rPr>
         <w:tab/>
-      </w:r>
-      <w:proofErr w:type="spellStart"/>
-      <w:r>
-        <w:rPr>
-          <w:rFonts w:ascii="Times New Roman" w:eastAsia="Times New Roman" w:hAnsi="Times New Roman" w:cs="Times New Roman"/>
-          <w:b/>
-          <w:bCs/>
-          <w:sz w:val="24"/>
-          <w:szCs w:val="24"/>
-        </w:rPr>
-        <w:t>customer_name</w:t>
-      </w:r>
-      <w:proofErr w:type="spellEnd"/>
-      <w:r>
-        <w:rPr>
-          <w:rFonts w:ascii="Times New Roman" w:eastAsia="Times New Roman" w:hAnsi="Times New Roman" w:cs="Times New Roman"/>
-          <w:b/>
-          <w:bCs/>
-          <w:sz w:val="24"/>
-          <w:szCs w:val="24"/>
-        </w:rPr>
-        <w:t xml:space="preserve"> </w:t>
-      </w:r>
-      <w:proofErr w:type="gramStart"/>
-      <w:r>
-        <w:rPr>
-          <w:rFonts w:ascii="Times New Roman" w:eastAsia="Times New Roman" w:hAnsi="Times New Roman" w:cs="Times New Roman"/>
-          <w:b/>
-          <w:bCs/>
-          <w:sz w:val="24"/>
-          <w:szCs w:val="24"/>
-        </w:rPr>
-        <w:t>varchar(</w:t>
-      </w:r>
-      <w:proofErr w:type="gramEnd"/>
-      <w:r>
-        <w:rPr>
-          <w:rFonts w:ascii="Times New Roman" w:eastAsia="Times New Roman" w:hAnsi="Times New Roman" w:cs="Times New Roman"/>
-          <w:b/>
-          <w:bCs/>
-          <w:sz w:val="24"/>
-          <w:szCs w:val="24"/>
-        </w:rPr>
-        <w:t>95),</w:t>
+        <w:t>customer_name varchar(95),</w:t>
       </w:r>
     </w:p>
     <w:p>
@@ -1405,29 +1074,7 @@
           <w:szCs w:val="24"/>
         </w:rPr>
         <w:tab/>
-        <w:t xml:space="preserve">email </w:t>
-      </w:r>
-      <w:proofErr w:type="gramStart"/>
-      <w:r>
-        <w:rPr>
-          <w:rFonts w:ascii="Times New Roman" w:eastAsia="Times New Roman" w:hAnsi="Times New Roman" w:cs="Times New Roman"/>
-          <w:b/>
-          <w:bCs/>
-          <w:sz w:val="24"/>
-          <w:szCs w:val="24"/>
-        </w:rPr>
-        <w:t>varchar(</w:t>
-      </w:r>
-      <w:proofErr w:type="gramEnd"/>
-      <w:r>
-        <w:rPr>
-          <w:rFonts w:ascii="Times New Roman" w:eastAsia="Times New Roman" w:hAnsi="Times New Roman" w:cs="Times New Roman"/>
-          <w:b/>
-          <w:bCs/>
-          <w:sz w:val="24"/>
-          <w:szCs w:val="24"/>
-        </w:rPr>
-        <w:t>90),</w:t>
+        <w:t>email varchar(90),</w:t>
       </w:r>
     </w:p>
     <w:p>
@@ -1452,28 +1099,7 @@
           <w:szCs w:val="24"/>
         </w:rPr>
         <w:tab/>
-      </w:r>
-      <w:proofErr w:type="spellStart"/>
-      <w:r>
-        <w:rPr>
-          <w:rFonts w:ascii="Times New Roman" w:eastAsia="Times New Roman" w:hAnsi="Times New Roman" w:cs="Times New Roman"/>
-          <w:b/>
-          <w:bCs/>
-          <w:sz w:val="24"/>
-          <w:szCs w:val="24"/>
-        </w:rPr>
-        <w:t>customer_count</w:t>
-      </w:r>
-      <w:proofErr w:type="spellEnd"/>
-      <w:r>
-        <w:rPr>
-          <w:rFonts w:ascii="Times New Roman" w:eastAsia="Times New Roman" w:hAnsi="Times New Roman" w:cs="Times New Roman"/>
-          <w:b/>
-          <w:bCs/>
-          <w:sz w:val="24"/>
-          <w:szCs w:val="24"/>
-        </w:rPr>
-        <w:t xml:space="preserve"> integer</w:t>
+        <w:t>customer_count integer</w:t>
       </w:r>
     </w:p>
     <w:p>
@@ -1635,111 +1261,85 @@
           <w:sz w:val="24"/>
           <w:szCs w:val="24"/>
         </w:rPr>
-        <w:t xml:space="preserve">FROM </w:t>
-      </w:r>
-      <w:proofErr w:type="gramStart"/>
-      <w:r>
-        <w:rPr>
-          <w:rFonts w:ascii="Times New Roman" w:eastAsia="Times New Roman" w:hAnsi="Times New Roman" w:cs="Times New Roman"/>
-          <w:b/>
-          <w:bCs/>
-          <w:sz w:val="24"/>
-          <w:szCs w:val="24"/>
-        </w:rPr>
-        <w:t>detailed;</w:t>
-      </w:r>
-      <w:proofErr w:type="gramEnd"/>
-      <w:r>
-        <w:rPr>
-          <w:rFonts w:ascii="Times New Roman" w:eastAsia="Times New Roman" w:hAnsi="Times New Roman" w:cs="Times New Roman"/>
-          <w:b/>
-          <w:bCs/>
-          <w:sz w:val="24"/>
-          <w:szCs w:val="24"/>
-        </w:rPr>
-        <w:t xml:space="preserve"> </w:t>
-      </w:r>
-    </w:p>
-    <w:p>
-      <w:pPr>
-        <w:tabs>
-          <w:tab w:val="left" w:pos="945"/>
-        </w:tabs>
-        <w:rPr>
-          <w:rFonts w:ascii="Times New Roman" w:eastAsia="Times New Roman" w:hAnsi="Times New Roman" w:cs="Times New Roman"/>
-          <w:b/>
-          <w:bCs/>
-          <w:sz w:val="24"/>
-          <w:szCs w:val="24"/>
-        </w:rPr>
-      </w:pPr>
-    </w:p>
-    <w:p>
-      <w:pPr>
-        <w:tabs>
-          <w:tab w:val="left" w:pos="945"/>
-        </w:tabs>
-        <w:rPr>
-          <w:rFonts w:ascii="Times New Roman" w:eastAsia="Times New Roman" w:hAnsi="Times New Roman" w:cs="Times New Roman"/>
-          <w:b/>
-          <w:bCs/>
-          <w:sz w:val="24"/>
-          <w:szCs w:val="24"/>
-        </w:rPr>
-      </w:pPr>
-      <w:r>
-        <w:rPr>
-          <w:rFonts w:ascii="Times New Roman" w:eastAsia="Times New Roman" w:hAnsi="Times New Roman" w:cs="Times New Roman"/>
-          <w:b/>
-          <w:bCs/>
-          <w:sz w:val="24"/>
-          <w:szCs w:val="24"/>
-        </w:rPr>
-        <w:t xml:space="preserve">-- To </w:t>
-      </w:r>
-      <w:proofErr w:type="spellStart"/>
-      <w:r>
-        <w:rPr>
-          <w:rFonts w:ascii="Times New Roman" w:eastAsia="Times New Roman" w:hAnsi="Times New Roman" w:cs="Times New Roman"/>
-          <w:b/>
-          <w:bCs/>
-          <w:sz w:val="24"/>
-          <w:szCs w:val="24"/>
-        </w:rPr>
-        <w:t>veiw</w:t>
-      </w:r>
-      <w:proofErr w:type="spellEnd"/>
-      <w:r>
-        <w:rPr>
-          <w:rFonts w:ascii="Times New Roman" w:eastAsia="Times New Roman" w:hAnsi="Times New Roman" w:cs="Times New Roman"/>
-          <w:b/>
-          <w:bCs/>
-          <w:sz w:val="24"/>
-          <w:szCs w:val="24"/>
-        </w:rPr>
-        <w:t xml:space="preserve"> the </w:t>
-      </w:r>
-      <w:proofErr w:type="spellStart"/>
-      <w:r>
-        <w:rPr>
-          <w:rFonts w:ascii="Times New Roman" w:eastAsia="Times New Roman" w:hAnsi="Times New Roman" w:cs="Times New Roman"/>
-          <w:b/>
-          <w:bCs/>
-          <w:sz w:val="24"/>
-          <w:szCs w:val="24"/>
-        </w:rPr>
-        <w:t>emty</w:t>
-      </w:r>
-      <w:proofErr w:type="spellEnd"/>
-      <w:r>
-        <w:rPr>
-          <w:rFonts w:ascii="Times New Roman" w:eastAsia="Times New Roman" w:hAnsi="Times New Roman" w:cs="Times New Roman"/>
-          <w:b/>
-          <w:bCs/>
-          <w:sz w:val="24"/>
-          <w:szCs w:val="24"/>
-        </w:rPr>
-        <w:t xml:space="preserve"> detailed table </w:t>
+        <w:t>FROM detailed</w:t>
+      </w:r>
+      <w:r>
+        <w:rPr>
+          <w:rFonts w:ascii="Times New Roman" w:eastAsia="Times New Roman" w:hAnsi="Times New Roman" w:cs="Times New Roman"/>
+          <w:b/>
+          <w:bCs/>
+          <w:sz w:val="24"/>
+          <w:szCs w:val="24"/>
+        </w:rPr>
+        <w:t>report</w:t>
+      </w:r>
+      <w:r>
+        <w:rPr>
+          <w:rFonts w:ascii="Times New Roman" w:eastAsia="Times New Roman" w:hAnsi="Times New Roman" w:cs="Times New Roman"/>
+          <w:b/>
+          <w:bCs/>
+          <w:sz w:val="24"/>
+          <w:szCs w:val="24"/>
+        </w:rPr>
+        <w:t xml:space="preserve">; </w:t>
+      </w:r>
+    </w:p>
+    <w:p>
+      <w:pPr>
+        <w:tabs>
+          <w:tab w:val="left" w:pos="945"/>
+        </w:tabs>
+        <w:rPr>
+          <w:rFonts w:ascii="Times New Roman" w:eastAsia="Times New Roman" w:hAnsi="Times New Roman" w:cs="Times New Roman"/>
+          <w:b/>
+          <w:bCs/>
+          <w:sz w:val="24"/>
+          <w:szCs w:val="24"/>
+        </w:rPr>
+      </w:pPr>
+    </w:p>
+    <w:p>
+      <w:pPr>
+        <w:tabs>
+          <w:tab w:val="left" w:pos="945"/>
+        </w:tabs>
+        <w:rPr>
+          <w:rFonts w:ascii="Times New Roman" w:eastAsia="Times New Roman" w:hAnsi="Times New Roman" w:cs="Times New Roman"/>
+          <w:b/>
+          <w:bCs/>
+          <w:sz w:val="24"/>
+          <w:szCs w:val="24"/>
+        </w:rPr>
+      </w:pPr>
+      <w:r>
+        <w:rPr>
+          <w:rFonts w:ascii="Times New Roman" w:eastAsia="Times New Roman" w:hAnsi="Times New Roman" w:cs="Times New Roman"/>
+          <w:b/>
+          <w:bCs/>
+          <w:sz w:val="24"/>
+          <w:szCs w:val="24"/>
+        </w:rPr>
+        <w:t>-- To veiw the emty detailed</w:t>
+      </w:r>
+      <w:r>
+        <w:rPr>
+          <w:rFonts w:ascii="Times New Roman" w:eastAsia="Times New Roman" w:hAnsi="Times New Roman" w:cs="Times New Roman"/>
+          <w:b/>
+          <w:bCs/>
+          <w:sz w:val="24"/>
+          <w:szCs w:val="24"/>
+        </w:rPr>
+        <w:t>report</w:t>
+      </w:r>
+      <w:r>
+        <w:rPr>
+          <w:rFonts w:ascii="Times New Roman" w:eastAsia="Times New Roman" w:hAnsi="Times New Roman" w:cs="Times New Roman"/>
+          <w:b/>
+          <w:bCs/>
+          <w:sz w:val="24"/>
+          <w:szCs w:val="24"/>
+        </w:rPr>
+        <w:t xml:space="preserve"> table </w:t>
       </w:r>
     </w:p>
     <w:p>
@@ -1956,20 +1556,28 @@
           <w:sz w:val="24"/>
           <w:szCs w:val="24"/>
         </w:rPr>
-        <w:t xml:space="preserve">INSERT INTO </w:t>
-      </w:r>
-      <w:proofErr w:type="gramStart"/>
-      <w:r>
-        <w:rPr>
-          <w:rFonts w:ascii="Times New Roman" w:eastAsia="Times New Roman" w:hAnsi="Times New Roman" w:cs="Times New Roman"/>
-          <w:b/>
-          <w:bCs/>
-          <w:sz w:val="24"/>
-          <w:szCs w:val="24"/>
-        </w:rPr>
-        <w:t>detailed(</w:t>
-      </w:r>
-      <w:proofErr w:type="gramEnd"/>
+        <w:t>INSERT INTO detailed</w:t>
+      </w:r>
+      <w:r>
+        <w:rPr>
+          <w:rFonts w:ascii="Times New Roman" w:eastAsia="Times New Roman" w:hAnsi="Times New Roman" w:cs="Times New Roman"/>
+          <w:b/>
+          <w:bCs/>
+          <w:sz w:val="24"/>
+          <w:szCs w:val="24"/>
+        </w:rPr>
+        <w:t>report</w:t>
+      </w:r>
+      <w:r>
+        <w:rPr>
+          <w:rFonts w:ascii="Times New Roman" w:eastAsia="Times New Roman" w:hAnsi="Times New Roman" w:cs="Times New Roman"/>
+          <w:b/>
+          <w:bCs/>
+          <w:sz w:val="24"/>
+          <w:szCs w:val="24"/>
+        </w:rPr>
+        <w:t>(</w:t>
+      </w:r>
     </w:p>
     <w:p>
       <w:pPr>
@@ -1993,28 +1601,7 @@
           <w:szCs w:val="24"/>
         </w:rPr>
         <w:tab/>
-      </w:r>
-      <w:proofErr w:type="spellStart"/>
-      <w:r>
-        <w:rPr>
-          <w:rFonts w:ascii="Times New Roman" w:eastAsia="Times New Roman" w:hAnsi="Times New Roman" w:cs="Times New Roman"/>
-          <w:b/>
-          <w:bCs/>
-          <w:sz w:val="24"/>
-          <w:szCs w:val="24"/>
-        </w:rPr>
-        <w:t>customer_id</w:t>
-      </w:r>
-      <w:proofErr w:type="spellEnd"/>
-      <w:r>
-        <w:rPr>
-          <w:rFonts w:ascii="Times New Roman" w:eastAsia="Times New Roman" w:hAnsi="Times New Roman" w:cs="Times New Roman"/>
-          <w:b/>
-          <w:bCs/>
-          <w:sz w:val="24"/>
-          <w:szCs w:val="24"/>
-        </w:rPr>
-        <w:t>, -- customer</w:t>
+        <w:t>customer_id, -- customer</w:t>
       </w:r>
     </w:p>
     <w:p>
@@ -2039,28 +1626,7 @@
           <w:szCs w:val="24"/>
         </w:rPr>
         <w:tab/>
-      </w:r>
-      <w:proofErr w:type="spellStart"/>
-      <w:r>
-        <w:rPr>
-          <w:rFonts w:ascii="Times New Roman" w:eastAsia="Times New Roman" w:hAnsi="Times New Roman" w:cs="Times New Roman"/>
-          <w:b/>
-          <w:bCs/>
-          <w:sz w:val="24"/>
-          <w:szCs w:val="24"/>
-        </w:rPr>
-        <w:t>first_name</w:t>
-      </w:r>
-      <w:proofErr w:type="spellEnd"/>
-      <w:r>
-        <w:rPr>
-          <w:rFonts w:ascii="Times New Roman" w:eastAsia="Times New Roman" w:hAnsi="Times New Roman" w:cs="Times New Roman"/>
-          <w:b/>
-          <w:bCs/>
-          <w:sz w:val="24"/>
-          <w:szCs w:val="24"/>
-        </w:rPr>
-        <w:t>, -- customer</w:t>
+        <w:t>first_name, -- customer</w:t>
       </w:r>
     </w:p>
     <w:p>
@@ -2085,28 +1651,7 @@
           <w:szCs w:val="24"/>
         </w:rPr>
         <w:tab/>
-      </w:r>
-      <w:proofErr w:type="spellStart"/>
-      <w:r>
-        <w:rPr>
-          <w:rFonts w:ascii="Times New Roman" w:eastAsia="Times New Roman" w:hAnsi="Times New Roman" w:cs="Times New Roman"/>
-          <w:b/>
-          <w:bCs/>
-          <w:sz w:val="24"/>
-          <w:szCs w:val="24"/>
-        </w:rPr>
-        <w:t>last_name</w:t>
-      </w:r>
-      <w:proofErr w:type="spellEnd"/>
-      <w:r>
-        <w:rPr>
-          <w:rFonts w:ascii="Times New Roman" w:eastAsia="Times New Roman" w:hAnsi="Times New Roman" w:cs="Times New Roman"/>
-          <w:b/>
-          <w:bCs/>
-          <w:sz w:val="24"/>
-          <w:szCs w:val="24"/>
-        </w:rPr>
-        <w:t>, -- customer</w:t>
+        <w:t>last_name, -- customer</w:t>
       </w:r>
     </w:p>
     <w:p>
@@ -2156,28 +1701,7 @@
           <w:szCs w:val="24"/>
         </w:rPr>
         <w:tab/>
-      </w:r>
-      <w:proofErr w:type="spellStart"/>
-      <w:r>
-        <w:rPr>
-          <w:rFonts w:ascii="Times New Roman" w:eastAsia="Times New Roman" w:hAnsi="Times New Roman" w:cs="Times New Roman"/>
-          <w:b/>
-          <w:bCs/>
-          <w:sz w:val="24"/>
-          <w:szCs w:val="24"/>
-        </w:rPr>
-        <w:t>rental_id</w:t>
-      </w:r>
-      <w:proofErr w:type="spellEnd"/>
-      <w:r>
-        <w:rPr>
-          <w:rFonts w:ascii="Times New Roman" w:eastAsia="Times New Roman" w:hAnsi="Times New Roman" w:cs="Times New Roman"/>
-          <w:b/>
-          <w:bCs/>
-          <w:sz w:val="24"/>
-          <w:szCs w:val="24"/>
-        </w:rPr>
-        <w:t>, -- rental</w:t>
+        <w:t>rental_id, -- rental</w:t>
       </w:r>
     </w:p>
     <w:p>
@@ -2202,28 +1726,7 @@
           <w:szCs w:val="24"/>
         </w:rPr>
         <w:tab/>
-      </w:r>
-      <w:proofErr w:type="spellStart"/>
-      <w:r>
-        <w:rPr>
-          <w:rFonts w:ascii="Times New Roman" w:eastAsia="Times New Roman" w:hAnsi="Times New Roman" w:cs="Times New Roman"/>
-          <w:b/>
-          <w:bCs/>
-          <w:sz w:val="24"/>
-          <w:szCs w:val="24"/>
-        </w:rPr>
-        <w:t>rental_date</w:t>
-      </w:r>
-      <w:proofErr w:type="spellEnd"/>
-      <w:r>
-        <w:rPr>
-          <w:rFonts w:ascii="Times New Roman" w:eastAsia="Times New Roman" w:hAnsi="Times New Roman" w:cs="Times New Roman"/>
-          <w:b/>
-          <w:bCs/>
-          <w:sz w:val="24"/>
-          <w:szCs w:val="24"/>
-        </w:rPr>
-        <w:t>, -- rental</w:t>
+        <w:t>rental_date, -- rental</w:t>
       </w:r>
     </w:p>
     <w:p>
@@ -2248,28 +1751,7 @@
           <w:szCs w:val="24"/>
         </w:rPr>
         <w:tab/>
-      </w:r>
-      <w:proofErr w:type="spellStart"/>
-      <w:r>
-        <w:rPr>
-          <w:rFonts w:ascii="Times New Roman" w:eastAsia="Times New Roman" w:hAnsi="Times New Roman" w:cs="Times New Roman"/>
-          <w:b/>
-          <w:bCs/>
-          <w:sz w:val="24"/>
-          <w:szCs w:val="24"/>
-        </w:rPr>
-        <w:t>return_date</w:t>
-      </w:r>
-      <w:proofErr w:type="spellEnd"/>
-      <w:r>
-        <w:rPr>
-          <w:rFonts w:ascii="Times New Roman" w:eastAsia="Times New Roman" w:hAnsi="Times New Roman" w:cs="Times New Roman"/>
-          <w:b/>
-          <w:bCs/>
-          <w:sz w:val="24"/>
-          <w:szCs w:val="24"/>
-        </w:rPr>
-        <w:t>, -- rental</w:t>
+        <w:t>return_date, -- rental</w:t>
       </w:r>
     </w:p>
     <w:p>
@@ -2294,50 +1776,7 @@
           <w:szCs w:val="24"/>
         </w:rPr>
         <w:tab/>
-      </w:r>
-      <w:proofErr w:type="spellStart"/>
-      <w:r>
-        <w:rPr>
-          <w:rFonts w:ascii="Times New Roman" w:eastAsia="Times New Roman" w:hAnsi="Times New Roman" w:cs="Times New Roman"/>
-          <w:b/>
-          <w:bCs/>
-          <w:sz w:val="24"/>
-          <w:szCs w:val="24"/>
-        </w:rPr>
-        <w:t>staff_</w:t>
-      </w:r>
-      <w:proofErr w:type="gramStart"/>
-      <w:r>
-        <w:rPr>
-          <w:rFonts w:ascii="Times New Roman" w:eastAsia="Times New Roman" w:hAnsi="Times New Roman" w:cs="Times New Roman"/>
-          <w:b/>
-          <w:bCs/>
-          <w:sz w:val="24"/>
-          <w:szCs w:val="24"/>
-        </w:rPr>
-        <w:t>id</w:t>
-      </w:r>
-      <w:proofErr w:type="spellEnd"/>
-      <w:r>
-        <w:rPr>
-          <w:rFonts w:ascii="Times New Roman" w:eastAsia="Times New Roman" w:hAnsi="Times New Roman" w:cs="Times New Roman"/>
-          <w:b/>
-          <w:bCs/>
-          <w:sz w:val="24"/>
-          <w:szCs w:val="24"/>
-        </w:rPr>
-        <w:t xml:space="preserve">  --</w:t>
-      </w:r>
-      <w:proofErr w:type="gramEnd"/>
-      <w:r>
-        <w:rPr>
-          <w:rFonts w:ascii="Times New Roman" w:eastAsia="Times New Roman" w:hAnsi="Times New Roman" w:cs="Times New Roman"/>
-          <w:b/>
-          <w:bCs/>
-          <w:sz w:val="24"/>
-          <w:szCs w:val="24"/>
-        </w:rPr>
-        <w:t>rental</w:t>
+        <w:t>staff_id  --rental</w:t>
       </w:r>
     </w:p>
     <w:p>
@@ -2410,106 +1849,7 @@
           <w:szCs w:val="24"/>
         </w:rPr>
         <w:tab/>
-      </w:r>
-      <w:proofErr w:type="spellStart"/>
-      <w:r>
-        <w:rPr>
-          <w:rFonts w:ascii="Times New Roman" w:eastAsia="Times New Roman" w:hAnsi="Times New Roman" w:cs="Times New Roman"/>
-          <w:b/>
-          <w:bCs/>
-          <w:sz w:val="24"/>
-          <w:szCs w:val="24"/>
-        </w:rPr>
-        <w:t>c.customer_id</w:t>
-      </w:r>
-      <w:proofErr w:type="spellEnd"/>
-      <w:r>
-        <w:rPr>
-          <w:rFonts w:ascii="Times New Roman" w:eastAsia="Times New Roman" w:hAnsi="Times New Roman" w:cs="Times New Roman"/>
-          <w:b/>
-          <w:bCs/>
-          <w:sz w:val="24"/>
-          <w:szCs w:val="24"/>
-        </w:rPr>
-        <w:t xml:space="preserve">, </w:t>
-      </w:r>
-      <w:proofErr w:type="spellStart"/>
-      <w:proofErr w:type="gramStart"/>
-      <w:r>
-        <w:rPr>
-          <w:rFonts w:ascii="Times New Roman" w:eastAsia="Times New Roman" w:hAnsi="Times New Roman" w:cs="Times New Roman"/>
-          <w:b/>
-          <w:bCs/>
-          <w:sz w:val="24"/>
-          <w:szCs w:val="24"/>
-        </w:rPr>
-        <w:t>c.first</w:t>
-      </w:r>
-      <w:proofErr w:type="gramEnd"/>
-      <w:r>
-        <w:rPr>
-          <w:rFonts w:ascii="Times New Roman" w:eastAsia="Times New Roman" w:hAnsi="Times New Roman" w:cs="Times New Roman"/>
-          <w:b/>
-          <w:bCs/>
-          <w:sz w:val="24"/>
-          <w:szCs w:val="24"/>
-        </w:rPr>
-        <w:t>_name</w:t>
-      </w:r>
-      <w:proofErr w:type="spellEnd"/>
-      <w:r>
-        <w:rPr>
-          <w:rFonts w:ascii="Times New Roman" w:eastAsia="Times New Roman" w:hAnsi="Times New Roman" w:cs="Times New Roman"/>
-          <w:b/>
-          <w:bCs/>
-          <w:sz w:val="24"/>
-          <w:szCs w:val="24"/>
-        </w:rPr>
-        <w:t xml:space="preserve">, </w:t>
-      </w:r>
-      <w:proofErr w:type="spellStart"/>
-      <w:r>
-        <w:rPr>
-          <w:rFonts w:ascii="Times New Roman" w:eastAsia="Times New Roman" w:hAnsi="Times New Roman" w:cs="Times New Roman"/>
-          <w:b/>
-          <w:bCs/>
-          <w:sz w:val="24"/>
-          <w:szCs w:val="24"/>
-        </w:rPr>
-        <w:t>c.last_name</w:t>
-      </w:r>
-      <w:proofErr w:type="spellEnd"/>
-      <w:r>
-        <w:rPr>
-          <w:rFonts w:ascii="Times New Roman" w:eastAsia="Times New Roman" w:hAnsi="Times New Roman" w:cs="Times New Roman"/>
-          <w:b/>
-          <w:bCs/>
-          <w:sz w:val="24"/>
-          <w:szCs w:val="24"/>
-        </w:rPr>
-        <w:t xml:space="preserve">, </w:t>
-      </w:r>
-      <w:proofErr w:type="spellStart"/>
-      <w:r>
-        <w:rPr>
-          <w:rFonts w:ascii="Times New Roman" w:eastAsia="Times New Roman" w:hAnsi="Times New Roman" w:cs="Times New Roman"/>
-          <w:b/>
-          <w:bCs/>
-          <w:sz w:val="24"/>
-          <w:szCs w:val="24"/>
-        </w:rPr>
-        <w:t>c.email</w:t>
-      </w:r>
-      <w:proofErr w:type="spellEnd"/>
-      <w:r>
-        <w:rPr>
-          <w:rFonts w:ascii="Times New Roman" w:eastAsia="Times New Roman" w:hAnsi="Times New Roman" w:cs="Times New Roman"/>
-          <w:b/>
-          <w:bCs/>
-          <w:sz w:val="24"/>
-          <w:szCs w:val="24"/>
-        </w:rPr>
-        <w:t>,</w:t>
+        <w:t>c.customer_id, c.first_name, c.last_name, c.email,</w:t>
       </w:r>
     </w:p>
     <w:p>
@@ -2534,97 +1874,8 @@
           <w:szCs w:val="24"/>
         </w:rPr>
         <w:tab/>
-      </w:r>
-      <w:proofErr w:type="spellStart"/>
-      <w:proofErr w:type="gramStart"/>
-      <w:r>
-        <w:rPr>
-          <w:rFonts w:ascii="Times New Roman" w:eastAsia="Times New Roman" w:hAnsi="Times New Roman" w:cs="Times New Roman"/>
-          <w:b/>
-          <w:bCs/>
-          <w:sz w:val="24"/>
-          <w:szCs w:val="24"/>
-        </w:rPr>
-        <w:t>r.rental</w:t>
-      </w:r>
-      <w:proofErr w:type="gramEnd"/>
-      <w:r>
-        <w:rPr>
-          <w:rFonts w:ascii="Times New Roman" w:eastAsia="Times New Roman" w:hAnsi="Times New Roman" w:cs="Times New Roman"/>
-          <w:b/>
-          <w:bCs/>
-          <w:sz w:val="24"/>
-          <w:szCs w:val="24"/>
-        </w:rPr>
-        <w:t>_id</w:t>
-      </w:r>
-      <w:proofErr w:type="spellEnd"/>
-      <w:r>
-        <w:rPr>
-          <w:rFonts w:ascii="Times New Roman" w:eastAsia="Times New Roman" w:hAnsi="Times New Roman" w:cs="Times New Roman"/>
-          <w:b/>
-          <w:bCs/>
-          <w:sz w:val="24"/>
-          <w:szCs w:val="24"/>
-        </w:rPr>
-        <w:t xml:space="preserve">, </w:t>
-      </w:r>
-      <w:proofErr w:type="spellStart"/>
-      <w:r>
-        <w:rPr>
-          <w:rFonts w:ascii="Times New Roman" w:eastAsia="Times New Roman" w:hAnsi="Times New Roman" w:cs="Times New Roman"/>
-          <w:b/>
-          <w:bCs/>
-          <w:sz w:val="24"/>
-          <w:szCs w:val="24"/>
-        </w:rPr>
-        <w:t>r.rental_date</w:t>
-      </w:r>
-      <w:proofErr w:type="spellEnd"/>
-      <w:r>
-        <w:rPr>
-          <w:rFonts w:ascii="Times New Roman" w:eastAsia="Times New Roman" w:hAnsi="Times New Roman" w:cs="Times New Roman"/>
-          <w:b/>
-          <w:bCs/>
-          <w:sz w:val="24"/>
-          <w:szCs w:val="24"/>
-        </w:rPr>
-        <w:t xml:space="preserve">, </w:t>
-      </w:r>
-      <w:proofErr w:type="spellStart"/>
-      <w:r>
-        <w:rPr>
-          <w:rFonts w:ascii="Times New Roman" w:eastAsia="Times New Roman" w:hAnsi="Times New Roman" w:cs="Times New Roman"/>
-          <w:b/>
-          <w:bCs/>
-          <w:sz w:val="24"/>
-          <w:szCs w:val="24"/>
-        </w:rPr>
-        <w:t>r.return_date</w:t>
-      </w:r>
-      <w:proofErr w:type="spellEnd"/>
-      <w:r>
-        <w:rPr>
-          <w:rFonts w:ascii="Times New Roman" w:eastAsia="Times New Roman" w:hAnsi="Times New Roman" w:cs="Times New Roman"/>
-          <w:b/>
-          <w:bCs/>
-          <w:sz w:val="24"/>
-          <w:szCs w:val="24"/>
-        </w:rPr>
-        <w:t xml:space="preserve">, </w:t>
-      </w:r>
-      <w:proofErr w:type="spellStart"/>
-      <w:r>
-        <w:rPr>
-          <w:rFonts w:ascii="Times New Roman" w:eastAsia="Times New Roman" w:hAnsi="Times New Roman" w:cs="Times New Roman"/>
-          <w:b/>
-          <w:bCs/>
-          <w:sz w:val="24"/>
-          <w:szCs w:val="24"/>
-        </w:rPr>
-        <w:t>r.staff_id</w:t>
-      </w:r>
-      <w:proofErr w:type="spellEnd"/>
+        <w:t>r.rental_id, r.rental_date, r.return_date, r.staff_id</w:t>
+      </w:r>
     </w:p>
     <w:p>
       <w:pPr>
@@ -2671,54 +1922,142 @@
           <w:sz w:val="24"/>
           <w:szCs w:val="24"/>
         </w:rPr>
-        <w:t xml:space="preserve">INNER JOIN customer AS c ON </w:t>
-      </w:r>
-      <w:proofErr w:type="spellStart"/>
-      <w:proofErr w:type="gramStart"/>
-      <w:r>
-        <w:rPr>
-          <w:rFonts w:ascii="Times New Roman" w:eastAsia="Times New Roman" w:hAnsi="Times New Roman" w:cs="Times New Roman"/>
-          <w:b/>
-          <w:bCs/>
-          <w:sz w:val="24"/>
-          <w:szCs w:val="24"/>
-        </w:rPr>
-        <w:t>c.customer</w:t>
-      </w:r>
-      <w:proofErr w:type="gramEnd"/>
-      <w:r>
-        <w:rPr>
-          <w:rFonts w:ascii="Times New Roman" w:eastAsia="Times New Roman" w:hAnsi="Times New Roman" w:cs="Times New Roman"/>
-          <w:b/>
-          <w:bCs/>
-          <w:sz w:val="24"/>
-          <w:szCs w:val="24"/>
-        </w:rPr>
-        <w:t>_id</w:t>
-      </w:r>
-      <w:proofErr w:type="spellEnd"/>
-      <w:r>
-        <w:rPr>
-          <w:rFonts w:ascii="Times New Roman" w:eastAsia="Times New Roman" w:hAnsi="Times New Roman" w:cs="Times New Roman"/>
-          <w:b/>
-          <w:bCs/>
-          <w:sz w:val="24"/>
-          <w:szCs w:val="24"/>
-        </w:rPr>
-        <w:t xml:space="preserve"> = </w:t>
-      </w:r>
-      <w:proofErr w:type="spellStart"/>
-      <w:r>
-        <w:rPr>
-          <w:rFonts w:ascii="Times New Roman" w:eastAsia="Times New Roman" w:hAnsi="Times New Roman" w:cs="Times New Roman"/>
-          <w:b/>
-          <w:bCs/>
-          <w:sz w:val="24"/>
-          <w:szCs w:val="24"/>
-        </w:rPr>
-        <w:t>r.customer_id</w:t>
-      </w:r>
-      <w:proofErr w:type="spellEnd"/>
+        <w:t>INNER JOIN customer AS c ON c.customer_id = r.customer_id;</w:t>
+      </w:r>
+    </w:p>
+    <w:p>
+      <w:pPr>
+        <w:tabs>
+          <w:tab w:val="left" w:pos="945"/>
+        </w:tabs>
+        <w:rPr>
+          <w:rFonts w:ascii="Times New Roman" w:eastAsia="Times New Roman" w:hAnsi="Times New Roman" w:cs="Times New Roman"/>
+          <w:b/>
+          <w:bCs/>
+          <w:sz w:val="24"/>
+          <w:szCs w:val="24"/>
+        </w:rPr>
+      </w:pPr>
+    </w:p>
+    <w:p>
+      <w:pPr>
+        <w:tabs>
+          <w:tab w:val="left" w:pos="945"/>
+        </w:tabs>
+        <w:rPr>
+          <w:rFonts w:ascii="Times New Roman" w:eastAsia="Times New Roman" w:hAnsi="Times New Roman" w:cs="Times New Roman"/>
+          <w:b/>
+          <w:bCs/>
+          <w:sz w:val="24"/>
+          <w:szCs w:val="24"/>
+        </w:rPr>
+      </w:pPr>
+      <w:r>
+        <w:rPr>
+          <w:rFonts w:ascii="Times New Roman" w:eastAsia="Times New Roman" w:hAnsi="Times New Roman" w:cs="Times New Roman"/>
+          <w:b/>
+          <w:bCs/>
+          <w:sz w:val="24"/>
+          <w:szCs w:val="24"/>
+        </w:rPr>
+        <w:t>--- This will load the information from the customer and rental tables into the detailed</w:t>
+      </w:r>
+    </w:p>
+    <w:p>
+      <w:pPr>
+        <w:tabs>
+          <w:tab w:val="left" w:pos="945"/>
+        </w:tabs>
+        <w:rPr>
+          <w:rFonts w:ascii="Times New Roman" w:eastAsia="Times New Roman" w:hAnsi="Times New Roman" w:cs="Times New Roman"/>
+          <w:b/>
+          <w:bCs/>
+          <w:sz w:val="24"/>
+          <w:szCs w:val="24"/>
+        </w:rPr>
+      </w:pPr>
+      <w:r>
+        <w:rPr>
+          <w:rFonts w:ascii="Times New Roman" w:eastAsia="Times New Roman" w:hAnsi="Times New Roman" w:cs="Times New Roman"/>
+          <w:b/>
+          <w:bCs/>
+          <w:sz w:val="24"/>
+          <w:szCs w:val="24"/>
+        </w:rPr>
+        <w:t xml:space="preserve">-- table, </w:t>
+      </w:r>
+    </w:p>
+    <w:p>
+      <w:pPr>
+        <w:tabs>
+          <w:tab w:val="left" w:pos="945"/>
+        </w:tabs>
+        <w:rPr>
+          <w:rFonts w:ascii="Times New Roman" w:eastAsia="Times New Roman" w:hAnsi="Times New Roman" w:cs="Times New Roman"/>
+          <w:b/>
+          <w:bCs/>
+          <w:sz w:val="24"/>
+          <w:szCs w:val="24"/>
+        </w:rPr>
+      </w:pPr>
+    </w:p>
+    <w:p>
+      <w:pPr>
+        <w:tabs>
+          <w:tab w:val="left" w:pos="945"/>
+        </w:tabs>
+        <w:rPr>
+          <w:rFonts w:ascii="Times New Roman" w:eastAsia="Times New Roman" w:hAnsi="Times New Roman" w:cs="Times New Roman"/>
+          <w:b/>
+          <w:bCs/>
+          <w:sz w:val="24"/>
+          <w:szCs w:val="24"/>
+        </w:rPr>
+      </w:pPr>
+      <w:r>
+        <w:rPr>
+          <w:rFonts w:ascii="Times New Roman" w:eastAsia="Times New Roman" w:hAnsi="Times New Roman" w:cs="Times New Roman"/>
+          <w:b/>
+          <w:bCs/>
+          <w:sz w:val="24"/>
+          <w:szCs w:val="24"/>
+        </w:rPr>
+        <w:t xml:space="preserve">SELECT * </w:t>
+      </w:r>
+    </w:p>
+    <w:p>
+      <w:pPr>
+        <w:tabs>
+          <w:tab w:val="left" w:pos="945"/>
+        </w:tabs>
+        <w:rPr>
+          <w:rFonts w:ascii="Times New Roman" w:eastAsia="Times New Roman" w:hAnsi="Times New Roman" w:cs="Times New Roman"/>
+          <w:b/>
+          <w:bCs/>
+          <w:sz w:val="24"/>
+          <w:szCs w:val="24"/>
+        </w:rPr>
+      </w:pPr>
+      <w:r>
+        <w:rPr>
+          <w:rFonts w:ascii="Times New Roman" w:eastAsia="Times New Roman" w:hAnsi="Times New Roman" w:cs="Times New Roman"/>
+          <w:b/>
+          <w:bCs/>
+          <w:sz w:val="24"/>
+          <w:szCs w:val="24"/>
+        </w:rPr>
+        <w:t>FROM detailed</w:t>
+      </w:r>
+      <w:r>
+        <w:rPr>
+          <w:rFonts w:ascii="Times New Roman" w:eastAsia="Times New Roman" w:hAnsi="Times New Roman" w:cs="Times New Roman"/>
+          <w:b/>
+          <w:bCs/>
+          <w:sz w:val="24"/>
+          <w:szCs w:val="24"/>
+        </w:rPr>
+        <w:t>report</w:t>
+      </w:r>
       <w:r>
         <w:rPr>
           <w:rFonts w:ascii="Times New Roman" w:eastAsia="Times New Roman" w:hAnsi="Times New Roman" w:cs="Times New Roman"/>
@@ -2765,142 +2104,6 @@
           <w:sz w:val="24"/>
           <w:szCs w:val="24"/>
         </w:rPr>
-        <w:t>--- This will load the information from the customer and rental tables into the detailed</w:t>
-      </w:r>
-    </w:p>
-    <w:p>
-      <w:pPr>
-        <w:tabs>
-          <w:tab w:val="left" w:pos="945"/>
-        </w:tabs>
-        <w:rPr>
-          <w:rFonts w:ascii="Times New Roman" w:eastAsia="Times New Roman" w:hAnsi="Times New Roman" w:cs="Times New Roman"/>
-          <w:b/>
-          <w:bCs/>
-          <w:sz w:val="24"/>
-          <w:szCs w:val="24"/>
-        </w:rPr>
-      </w:pPr>
-      <w:r>
-        <w:rPr>
-          <w:rFonts w:ascii="Times New Roman" w:eastAsia="Times New Roman" w:hAnsi="Times New Roman" w:cs="Times New Roman"/>
-          <w:b/>
-          <w:bCs/>
-          <w:sz w:val="24"/>
-          <w:szCs w:val="24"/>
-        </w:rPr>
-        <w:t xml:space="preserve">-- table, </w:t>
-      </w:r>
-    </w:p>
-    <w:p>
-      <w:pPr>
-        <w:tabs>
-          <w:tab w:val="left" w:pos="945"/>
-        </w:tabs>
-        <w:rPr>
-          <w:rFonts w:ascii="Times New Roman" w:eastAsia="Times New Roman" w:hAnsi="Times New Roman" w:cs="Times New Roman"/>
-          <w:b/>
-          <w:bCs/>
-          <w:sz w:val="24"/>
-          <w:szCs w:val="24"/>
-        </w:rPr>
-      </w:pPr>
-    </w:p>
-    <w:p>
-      <w:pPr>
-        <w:tabs>
-          <w:tab w:val="left" w:pos="945"/>
-        </w:tabs>
-        <w:rPr>
-          <w:rFonts w:ascii="Times New Roman" w:eastAsia="Times New Roman" w:hAnsi="Times New Roman" w:cs="Times New Roman"/>
-          <w:b/>
-          <w:bCs/>
-          <w:sz w:val="24"/>
-          <w:szCs w:val="24"/>
-        </w:rPr>
-      </w:pPr>
-      <w:r>
-        <w:rPr>
-          <w:rFonts w:ascii="Times New Roman" w:eastAsia="Times New Roman" w:hAnsi="Times New Roman" w:cs="Times New Roman"/>
-          <w:b/>
-          <w:bCs/>
-          <w:sz w:val="24"/>
-          <w:szCs w:val="24"/>
-        </w:rPr>
-        <w:t xml:space="preserve">SELECT * </w:t>
-      </w:r>
-    </w:p>
-    <w:p>
-      <w:pPr>
-        <w:tabs>
-          <w:tab w:val="left" w:pos="945"/>
-        </w:tabs>
-        <w:rPr>
-          <w:rFonts w:ascii="Times New Roman" w:eastAsia="Times New Roman" w:hAnsi="Times New Roman" w:cs="Times New Roman"/>
-          <w:b/>
-          <w:bCs/>
-          <w:sz w:val="24"/>
-          <w:szCs w:val="24"/>
-        </w:rPr>
-      </w:pPr>
-      <w:r>
-        <w:rPr>
-          <w:rFonts w:ascii="Times New Roman" w:eastAsia="Times New Roman" w:hAnsi="Times New Roman" w:cs="Times New Roman"/>
-          <w:b/>
-          <w:bCs/>
-          <w:sz w:val="24"/>
-          <w:szCs w:val="24"/>
-        </w:rPr>
-        <w:t xml:space="preserve">FROM </w:t>
-      </w:r>
-      <w:proofErr w:type="gramStart"/>
-      <w:r>
-        <w:rPr>
-          <w:rFonts w:ascii="Times New Roman" w:eastAsia="Times New Roman" w:hAnsi="Times New Roman" w:cs="Times New Roman"/>
-          <w:b/>
-          <w:bCs/>
-          <w:sz w:val="24"/>
-          <w:szCs w:val="24"/>
-        </w:rPr>
-        <w:t>detailed;</w:t>
-      </w:r>
-      <w:proofErr w:type="gramEnd"/>
-    </w:p>
-    <w:p>
-      <w:pPr>
-        <w:tabs>
-          <w:tab w:val="left" w:pos="945"/>
-        </w:tabs>
-        <w:rPr>
-          <w:rFonts w:ascii="Times New Roman" w:eastAsia="Times New Roman" w:hAnsi="Times New Roman" w:cs="Times New Roman"/>
-          <w:b/>
-          <w:bCs/>
-          <w:sz w:val="24"/>
-          <w:szCs w:val="24"/>
-        </w:rPr>
-      </w:pPr>
-    </w:p>
-    <w:p>
-      <w:pPr>
-        <w:tabs>
-          <w:tab w:val="left" w:pos="945"/>
-        </w:tabs>
-        <w:rPr>
-          <w:rFonts w:ascii="Times New Roman" w:eastAsia="Times New Roman" w:hAnsi="Times New Roman" w:cs="Times New Roman"/>
-          <w:b/>
-          <w:bCs/>
-          <w:sz w:val="24"/>
-          <w:szCs w:val="24"/>
-        </w:rPr>
-      </w:pPr>
-      <w:r>
-        <w:rPr>
-          <w:rFonts w:ascii="Times New Roman" w:eastAsia="Times New Roman" w:hAnsi="Times New Roman" w:cs="Times New Roman"/>
-          <w:b/>
-          <w:bCs/>
-          <w:sz w:val="24"/>
-          <w:szCs w:val="24"/>
-        </w:rPr>
         <w:t>-- To v</w:t>
       </w:r>
       <w:r>
@@ -2960,20 +2163,8 @@
           <w:szCs w:val="24"/>
         </w:rPr>
         <w:lastRenderedPageBreak/>
-        <w:t xml:space="preserve">-- CREATING THE </w:t>
-      </w:r>
-      <w:proofErr w:type="gramStart"/>
-      <w:r>
-        <w:rPr>
-          <w:rFonts w:ascii="Times New Roman" w:eastAsia="Times New Roman" w:hAnsi="Times New Roman" w:cs="Times New Roman"/>
-          <w:b/>
-          <w:bCs/>
-          <w:sz w:val="24"/>
-          <w:szCs w:val="24"/>
-        </w:rPr>
-        <w:t>FUNCTION</w:t>
-      </w:r>
-      <w:proofErr w:type="gramEnd"/>
+        <w:t>-- CREATING THE FUNCTION</w:t>
+      </w:r>
       <w:r>
         <w:rPr>
           <w:rFonts w:ascii="Times New Roman" w:eastAsia="Times New Roman" w:hAnsi="Times New Roman" w:cs="Times New Roman"/>
@@ -3054,51 +2245,7 @@
           <w:sz w:val="24"/>
           <w:szCs w:val="24"/>
         </w:rPr>
-        <w:t xml:space="preserve">CREATE FUNCTION </w:t>
-      </w:r>
-      <w:proofErr w:type="spellStart"/>
-      <w:r>
-        <w:rPr>
-          <w:rFonts w:ascii="Times New Roman" w:eastAsia="Times New Roman" w:hAnsi="Times New Roman" w:cs="Times New Roman"/>
-          <w:b/>
-          <w:bCs/>
-          <w:sz w:val="24"/>
-          <w:szCs w:val="24"/>
-        </w:rPr>
-        <w:t>summary_refresh_</w:t>
-      </w:r>
-      <w:proofErr w:type="gramStart"/>
-      <w:r>
-        <w:rPr>
-          <w:rFonts w:ascii="Times New Roman" w:eastAsia="Times New Roman" w:hAnsi="Times New Roman" w:cs="Times New Roman"/>
-          <w:b/>
-          <w:bCs/>
-          <w:sz w:val="24"/>
-          <w:szCs w:val="24"/>
-        </w:rPr>
-        <w:t>fun</w:t>
-      </w:r>
-      <w:proofErr w:type="spellEnd"/>
-      <w:r>
-        <w:rPr>
-          <w:rFonts w:ascii="Times New Roman" w:eastAsia="Times New Roman" w:hAnsi="Times New Roman" w:cs="Times New Roman"/>
-          <w:b/>
-          <w:bCs/>
-          <w:sz w:val="24"/>
-          <w:szCs w:val="24"/>
-        </w:rPr>
-        <w:t>(</w:t>
-      </w:r>
-      <w:proofErr w:type="gramEnd"/>
-      <w:r>
-        <w:rPr>
-          <w:rFonts w:ascii="Times New Roman" w:eastAsia="Times New Roman" w:hAnsi="Times New Roman" w:cs="Times New Roman"/>
-          <w:b/>
-          <w:bCs/>
-          <w:sz w:val="24"/>
-          <w:szCs w:val="24"/>
-        </w:rPr>
-        <w:t>)</w:t>
+        <w:t>CREATE FUNCTION summary_refresh_fun()</w:t>
       </w:r>
     </w:p>
     <w:p>
@@ -3146,20 +2293,8 @@
           <w:sz w:val="24"/>
           <w:szCs w:val="24"/>
         </w:rPr>
-        <w:t xml:space="preserve">LANGUAGE </w:t>
-      </w:r>
-      <w:proofErr w:type="spellStart"/>
-      <w:r>
-        <w:rPr>
-          <w:rFonts w:ascii="Times New Roman" w:eastAsia="Times New Roman" w:hAnsi="Times New Roman" w:cs="Times New Roman"/>
-          <w:b/>
-          <w:bCs/>
-          <w:sz w:val="24"/>
-          <w:szCs w:val="24"/>
-        </w:rPr>
-        <w:t>plpgsql</w:t>
-      </w:r>
-      <w:proofErr w:type="spellEnd"/>
+        <w:t>LANGUAGE plpgsql</w:t>
+      </w:r>
     </w:p>
     <w:p>
       <w:pPr>
@@ -3244,81 +2379,129 @@
           <w:sz w:val="24"/>
           <w:szCs w:val="24"/>
         </w:rPr>
-        <w:t xml:space="preserve">DELETE FROM </w:t>
-      </w:r>
-      <w:proofErr w:type="gramStart"/>
-      <w:r>
-        <w:rPr>
-          <w:rFonts w:ascii="Times New Roman" w:eastAsia="Times New Roman" w:hAnsi="Times New Roman" w:cs="Times New Roman"/>
-          <w:b/>
-          <w:bCs/>
-          <w:sz w:val="24"/>
-          <w:szCs w:val="24"/>
-        </w:rPr>
-        <w:t>summary;</w:t>
-      </w:r>
-      <w:proofErr w:type="gramEnd"/>
-    </w:p>
-    <w:p>
-      <w:pPr>
-        <w:tabs>
-          <w:tab w:val="left" w:pos="945"/>
-        </w:tabs>
-        <w:rPr>
-          <w:rFonts w:ascii="Times New Roman" w:eastAsia="Times New Roman" w:hAnsi="Times New Roman" w:cs="Times New Roman"/>
-          <w:b/>
-          <w:bCs/>
-          <w:sz w:val="24"/>
-          <w:szCs w:val="24"/>
-        </w:rPr>
-      </w:pPr>
-      <w:r>
-        <w:rPr>
-          <w:rFonts w:ascii="Times New Roman" w:eastAsia="Times New Roman" w:hAnsi="Times New Roman" w:cs="Times New Roman"/>
-          <w:b/>
-          <w:bCs/>
-          <w:sz w:val="24"/>
-          <w:szCs w:val="24"/>
-        </w:rPr>
-        <w:t xml:space="preserve">-- this will empty the summary table. </w:t>
-      </w:r>
-    </w:p>
-    <w:p>
-      <w:pPr>
-        <w:tabs>
-          <w:tab w:val="left" w:pos="945"/>
-        </w:tabs>
-        <w:rPr>
-          <w:rFonts w:ascii="Times New Roman" w:eastAsia="Times New Roman" w:hAnsi="Times New Roman" w:cs="Times New Roman"/>
-          <w:b/>
-          <w:bCs/>
-          <w:sz w:val="24"/>
-          <w:szCs w:val="24"/>
-        </w:rPr>
-      </w:pPr>
-    </w:p>
-    <w:p>
-      <w:pPr>
-        <w:tabs>
-          <w:tab w:val="left" w:pos="945"/>
-        </w:tabs>
-        <w:rPr>
-          <w:rFonts w:ascii="Times New Roman" w:eastAsia="Times New Roman" w:hAnsi="Times New Roman" w:cs="Times New Roman"/>
-          <w:b/>
-          <w:bCs/>
-          <w:sz w:val="24"/>
-          <w:szCs w:val="24"/>
-        </w:rPr>
-      </w:pPr>
-      <w:r>
-        <w:rPr>
-          <w:rFonts w:ascii="Times New Roman" w:eastAsia="Times New Roman" w:hAnsi="Times New Roman" w:cs="Times New Roman"/>
-          <w:b/>
-          <w:bCs/>
-          <w:sz w:val="24"/>
-          <w:szCs w:val="24"/>
-        </w:rPr>
-        <w:t>INSERT INTO summary (</w:t>
+        <w:t>DELETE FROM summary</w:t>
+      </w:r>
+      <w:r>
+        <w:rPr>
+          <w:rFonts w:ascii="Times New Roman" w:eastAsia="Times New Roman" w:hAnsi="Times New Roman" w:cs="Times New Roman"/>
+          <w:b/>
+          <w:bCs/>
+          <w:sz w:val="24"/>
+          <w:szCs w:val="24"/>
+        </w:rPr>
+        <w:t>report</w:t>
+      </w:r>
+      <w:r>
+        <w:rPr>
+          <w:rFonts w:ascii="Times New Roman" w:eastAsia="Times New Roman" w:hAnsi="Times New Roman" w:cs="Times New Roman"/>
+          <w:b/>
+          <w:bCs/>
+          <w:sz w:val="24"/>
+          <w:szCs w:val="24"/>
+        </w:rPr>
+        <w:t>;</w:t>
+      </w:r>
+    </w:p>
+    <w:p>
+      <w:pPr>
+        <w:tabs>
+          <w:tab w:val="left" w:pos="945"/>
+        </w:tabs>
+        <w:rPr>
+          <w:rFonts w:ascii="Times New Roman" w:eastAsia="Times New Roman" w:hAnsi="Times New Roman" w:cs="Times New Roman"/>
+          <w:b/>
+          <w:bCs/>
+          <w:sz w:val="24"/>
+          <w:szCs w:val="24"/>
+        </w:rPr>
+      </w:pPr>
+      <w:r>
+        <w:rPr>
+          <w:rFonts w:ascii="Times New Roman" w:eastAsia="Times New Roman" w:hAnsi="Times New Roman" w:cs="Times New Roman"/>
+          <w:b/>
+          <w:bCs/>
+          <w:sz w:val="24"/>
+          <w:szCs w:val="24"/>
+        </w:rPr>
+        <w:t>-- this will empty the summary</w:t>
+      </w:r>
+      <w:r>
+        <w:rPr>
+          <w:rFonts w:ascii="Times New Roman" w:eastAsia="Times New Roman" w:hAnsi="Times New Roman" w:cs="Times New Roman"/>
+          <w:b/>
+          <w:bCs/>
+          <w:sz w:val="24"/>
+          <w:szCs w:val="24"/>
+        </w:rPr>
+        <w:t>report</w:t>
+      </w:r>
+      <w:r>
+        <w:rPr>
+          <w:rFonts w:ascii="Times New Roman" w:eastAsia="Times New Roman" w:hAnsi="Times New Roman" w:cs="Times New Roman"/>
+          <w:b/>
+          <w:bCs/>
+          <w:sz w:val="24"/>
+          <w:szCs w:val="24"/>
+        </w:rPr>
+        <w:t xml:space="preserve"> table. </w:t>
+      </w:r>
+    </w:p>
+    <w:p>
+      <w:pPr>
+        <w:tabs>
+          <w:tab w:val="left" w:pos="945"/>
+        </w:tabs>
+        <w:rPr>
+          <w:rFonts w:ascii="Times New Roman" w:eastAsia="Times New Roman" w:hAnsi="Times New Roman" w:cs="Times New Roman"/>
+          <w:b/>
+          <w:bCs/>
+          <w:sz w:val="24"/>
+          <w:szCs w:val="24"/>
+        </w:rPr>
+      </w:pPr>
+    </w:p>
+    <w:p>
+      <w:pPr>
+        <w:tabs>
+          <w:tab w:val="left" w:pos="945"/>
+        </w:tabs>
+        <w:rPr>
+          <w:rFonts w:ascii="Times New Roman" w:eastAsia="Times New Roman" w:hAnsi="Times New Roman" w:cs="Times New Roman"/>
+          <w:b/>
+          <w:bCs/>
+          <w:sz w:val="24"/>
+          <w:szCs w:val="24"/>
+        </w:rPr>
+      </w:pPr>
+      <w:r>
+        <w:rPr>
+          <w:rFonts w:ascii="Times New Roman" w:eastAsia="Times New Roman" w:hAnsi="Times New Roman" w:cs="Times New Roman"/>
+          <w:b/>
+          <w:bCs/>
+          <w:sz w:val="24"/>
+          <w:szCs w:val="24"/>
+        </w:rPr>
+        <w:t>INSERT INTO summary</w:t>
+      </w:r>
+      <w:r>
+        <w:rPr>
+          <w:rFonts w:ascii="Times New Roman" w:eastAsia="Times New Roman" w:hAnsi="Times New Roman" w:cs="Times New Roman"/>
+          <w:b/>
+          <w:bCs/>
+          <w:sz w:val="24"/>
+          <w:szCs w:val="24"/>
+        </w:rPr>
+        <w:t>report</w:t>
+      </w:r>
+      <w:r>
+        <w:rPr>
+          <w:rFonts w:ascii="Times New Roman" w:eastAsia="Times New Roman" w:hAnsi="Times New Roman" w:cs="Times New Roman"/>
+          <w:b/>
+          <w:bCs/>
+          <w:sz w:val="24"/>
+          <w:szCs w:val="24"/>
+        </w:rPr>
+        <w:t xml:space="preserve"> (</w:t>
       </w:r>
     </w:p>
     <w:p>
@@ -3378,94 +2561,7 @@
           <w:szCs w:val="24"/>
         </w:rPr>
         <w:tab/>
-      </w:r>
-      <w:proofErr w:type="spellStart"/>
-      <w:r>
-        <w:rPr>
-          <w:rFonts w:ascii="Times New Roman" w:eastAsia="Times New Roman" w:hAnsi="Times New Roman" w:cs="Times New Roman"/>
-          <w:b/>
-          <w:bCs/>
-          <w:sz w:val="24"/>
-          <w:szCs w:val="24"/>
-        </w:rPr>
-        <w:t>concat_ws</w:t>
-      </w:r>
-      <w:proofErr w:type="spellEnd"/>
-      <w:r>
-        <w:rPr>
-          <w:rFonts w:ascii="Times New Roman" w:eastAsia="Times New Roman" w:hAnsi="Times New Roman" w:cs="Times New Roman"/>
-          <w:b/>
-          <w:bCs/>
-          <w:sz w:val="24"/>
-          <w:szCs w:val="24"/>
-        </w:rPr>
-        <w:t xml:space="preserve"> (', ', </w:t>
-      </w:r>
-      <w:proofErr w:type="spellStart"/>
-      <w:r>
-        <w:rPr>
-          <w:rFonts w:ascii="Times New Roman" w:eastAsia="Times New Roman" w:hAnsi="Times New Roman" w:cs="Times New Roman"/>
-          <w:b/>
-          <w:bCs/>
-          <w:sz w:val="24"/>
-          <w:szCs w:val="24"/>
-        </w:rPr>
-        <w:t>last_name</w:t>
-      </w:r>
-      <w:proofErr w:type="spellEnd"/>
-      <w:r>
-        <w:rPr>
-          <w:rFonts w:ascii="Times New Roman" w:eastAsia="Times New Roman" w:hAnsi="Times New Roman" w:cs="Times New Roman"/>
-          <w:b/>
-          <w:bCs/>
-          <w:sz w:val="24"/>
-          <w:szCs w:val="24"/>
-        </w:rPr>
-        <w:t xml:space="preserve">, </w:t>
-      </w:r>
-      <w:proofErr w:type="spellStart"/>
-      <w:r>
-        <w:rPr>
-          <w:rFonts w:ascii="Times New Roman" w:eastAsia="Times New Roman" w:hAnsi="Times New Roman" w:cs="Times New Roman"/>
-          <w:b/>
-          <w:bCs/>
-          <w:sz w:val="24"/>
-          <w:szCs w:val="24"/>
-        </w:rPr>
-        <w:t>first_name</w:t>
-      </w:r>
-      <w:proofErr w:type="spellEnd"/>
-      <w:r>
-        <w:rPr>
-          <w:rFonts w:ascii="Times New Roman" w:eastAsia="Times New Roman" w:hAnsi="Times New Roman" w:cs="Times New Roman"/>
-          <w:b/>
-          <w:bCs/>
-          <w:sz w:val="24"/>
-          <w:szCs w:val="24"/>
-        </w:rPr>
-        <w:t xml:space="preserve">) AS </w:t>
-      </w:r>
-      <w:proofErr w:type="spellStart"/>
-      <w:r>
-        <w:rPr>
-          <w:rFonts w:ascii="Times New Roman" w:eastAsia="Times New Roman" w:hAnsi="Times New Roman" w:cs="Times New Roman"/>
-          <w:b/>
-          <w:bCs/>
-          <w:sz w:val="24"/>
-          <w:szCs w:val="24"/>
-        </w:rPr>
-        <w:t>customer_name</w:t>
-      </w:r>
-      <w:proofErr w:type="spellEnd"/>
-      <w:r>
-        <w:rPr>
-          <w:rFonts w:ascii="Times New Roman" w:eastAsia="Times New Roman" w:hAnsi="Times New Roman" w:cs="Times New Roman"/>
-          <w:b/>
-          <w:bCs/>
-          <w:sz w:val="24"/>
-          <w:szCs w:val="24"/>
-        </w:rPr>
-        <w:t>,</w:t>
+        <w:t>concat_ws (', ', last_name, first_name) AS customer_name,</w:t>
       </w:r>
     </w:p>
     <w:p>
@@ -3535,40 +2631,7 @@
           <w:szCs w:val="24"/>
         </w:rPr>
         <w:tab/>
-      </w:r>
-      <w:proofErr w:type="gramStart"/>
-      <w:r>
-        <w:rPr>
-          <w:rFonts w:ascii="Times New Roman" w:eastAsia="Times New Roman" w:hAnsi="Times New Roman" w:cs="Times New Roman"/>
-          <w:b/>
-          <w:bCs/>
-          <w:sz w:val="24"/>
-          <w:szCs w:val="24"/>
-        </w:rPr>
-        <w:t>COUNT(</w:t>
-      </w:r>
-      <w:proofErr w:type="spellStart"/>
-      <w:proofErr w:type="gramEnd"/>
-      <w:r>
-        <w:rPr>
-          <w:rFonts w:ascii="Times New Roman" w:eastAsia="Times New Roman" w:hAnsi="Times New Roman" w:cs="Times New Roman"/>
-          <w:b/>
-          <w:bCs/>
-          <w:sz w:val="24"/>
-          <w:szCs w:val="24"/>
-        </w:rPr>
-        <w:t>customer_id</w:t>
-      </w:r>
-      <w:proofErr w:type="spellEnd"/>
-      <w:r>
-        <w:rPr>
-          <w:rFonts w:ascii="Times New Roman" w:eastAsia="Times New Roman" w:hAnsi="Times New Roman" w:cs="Times New Roman"/>
-          <w:b/>
-          <w:bCs/>
-          <w:sz w:val="24"/>
-          <w:szCs w:val="24"/>
-        </w:rPr>
-        <w:t>)</w:t>
+        <w:t>COUNT(customer_id)</w:t>
       </w:r>
     </w:p>
     <w:p>
@@ -3595,6 +2658,16 @@
         <w:tab/>
         <w:t>FROM detailed</w:t>
       </w:r>
+      <w:r>
+        <w:rPr>
+          <w:rFonts w:ascii="Times New Roman" w:eastAsia="Times New Roman" w:hAnsi="Times New Roman" w:cs="Times New Roman"/>
+          <w:b/>
+          <w:bCs/>
+          <w:sz w:val="24"/>
+          <w:szCs w:val="24"/>
+        </w:rPr>
+        <w:t>report</w:t>
+      </w:r>
     </w:p>
     <w:p>
       <w:pPr>
@@ -3618,51 +2691,7 @@
           <w:szCs w:val="24"/>
         </w:rPr>
         <w:tab/>
-        <w:t xml:space="preserve">GROUP BY </w:t>
-      </w:r>
-      <w:proofErr w:type="spellStart"/>
-      <w:r>
-        <w:rPr>
-          <w:rFonts w:ascii="Times New Roman" w:eastAsia="Times New Roman" w:hAnsi="Times New Roman" w:cs="Times New Roman"/>
-          <w:b/>
-          <w:bCs/>
-          <w:sz w:val="24"/>
-          <w:szCs w:val="24"/>
-        </w:rPr>
-        <w:t>customer_id</w:t>
-      </w:r>
-      <w:proofErr w:type="spellEnd"/>
-      <w:r>
-        <w:rPr>
-          <w:rFonts w:ascii="Times New Roman" w:eastAsia="Times New Roman" w:hAnsi="Times New Roman" w:cs="Times New Roman"/>
-          <w:b/>
-          <w:bCs/>
-          <w:sz w:val="24"/>
-          <w:szCs w:val="24"/>
-        </w:rPr>
-        <w:t xml:space="preserve">, </w:t>
-      </w:r>
-      <w:proofErr w:type="spellStart"/>
-      <w:r>
-        <w:rPr>
-          <w:rFonts w:ascii="Times New Roman" w:eastAsia="Times New Roman" w:hAnsi="Times New Roman" w:cs="Times New Roman"/>
-          <w:b/>
-          <w:bCs/>
-          <w:sz w:val="24"/>
-          <w:szCs w:val="24"/>
-        </w:rPr>
-        <w:t>customer_name</w:t>
-      </w:r>
-      <w:proofErr w:type="spellEnd"/>
-      <w:r>
-        <w:rPr>
-          <w:rFonts w:ascii="Times New Roman" w:eastAsia="Times New Roman" w:hAnsi="Times New Roman" w:cs="Times New Roman"/>
-          <w:b/>
-          <w:bCs/>
-          <w:sz w:val="24"/>
-          <w:szCs w:val="24"/>
-        </w:rPr>
-        <w:t>, email</w:t>
+        <w:t>GROUP BY customer_id, customer_name, email</w:t>
       </w:r>
     </w:p>
     <w:p>
@@ -3687,29 +2716,7 @@
           <w:szCs w:val="24"/>
         </w:rPr>
         <w:tab/>
-        <w:t>-- HAVING count(</w:t>
-      </w:r>
-      <w:proofErr w:type="spellStart"/>
-      <w:r>
-        <w:rPr>
-          <w:rFonts w:ascii="Times New Roman" w:eastAsia="Times New Roman" w:hAnsi="Times New Roman" w:cs="Times New Roman"/>
-          <w:b/>
-          <w:bCs/>
-          <w:sz w:val="24"/>
-          <w:szCs w:val="24"/>
-        </w:rPr>
-        <w:t>customer_id</w:t>
-      </w:r>
-      <w:proofErr w:type="spellEnd"/>
-      <w:r>
-        <w:rPr>
-          <w:rFonts w:ascii="Times New Roman" w:eastAsia="Times New Roman" w:hAnsi="Times New Roman" w:cs="Times New Roman"/>
-          <w:b/>
-          <w:bCs/>
-          <w:sz w:val="24"/>
-          <w:szCs w:val="24"/>
-        </w:rPr>
-        <w:t>) &gt; 30</w:t>
+        <w:t>-- HAVING count(customer_id) &gt; 30</w:t>
       </w:r>
     </w:p>
     <w:p>
@@ -3734,42 +2741,8 @@
           <w:szCs w:val="24"/>
         </w:rPr>
         <w:tab/>
-        <w:t>ORDER BY count(</w:t>
-      </w:r>
-      <w:proofErr w:type="spellStart"/>
-      <w:r>
-        <w:rPr>
-          <w:rFonts w:ascii="Times New Roman" w:eastAsia="Times New Roman" w:hAnsi="Times New Roman" w:cs="Times New Roman"/>
-          <w:b/>
-          <w:bCs/>
-          <w:sz w:val="24"/>
-          <w:szCs w:val="24"/>
-        </w:rPr>
-        <w:t>customer_</w:t>
-      </w:r>
-      <w:proofErr w:type="gramStart"/>
-      <w:r>
-        <w:rPr>
-          <w:rFonts w:ascii="Times New Roman" w:eastAsia="Times New Roman" w:hAnsi="Times New Roman" w:cs="Times New Roman"/>
-          <w:b/>
-          <w:bCs/>
-          <w:sz w:val="24"/>
-          <w:szCs w:val="24"/>
-        </w:rPr>
-        <w:t>id</w:t>
-      </w:r>
-      <w:proofErr w:type="spellEnd"/>
-      <w:r>
-        <w:rPr>
-          <w:rFonts w:ascii="Times New Roman" w:eastAsia="Times New Roman" w:hAnsi="Times New Roman" w:cs="Times New Roman"/>
-          <w:b/>
-          <w:bCs/>
-          <w:sz w:val="24"/>
-          <w:szCs w:val="24"/>
-        </w:rPr>
-        <w:t>)DESC</w:t>
-      </w:r>
-      <w:proofErr w:type="gramEnd"/>
+        <w:t>ORDER BY count(customer_id)DESC</w:t>
+      </w:r>
     </w:p>
     <w:p>
       <w:pPr>
@@ -3855,20 +2828,8 @@
           <w:sz w:val="24"/>
           <w:szCs w:val="24"/>
         </w:rPr>
-        <w:t xml:space="preserve">RETURN </w:t>
-      </w:r>
-      <w:proofErr w:type="gramStart"/>
-      <w:r>
-        <w:rPr>
-          <w:rFonts w:ascii="Times New Roman" w:eastAsia="Times New Roman" w:hAnsi="Times New Roman" w:cs="Times New Roman"/>
-          <w:b/>
-          <w:bCs/>
-          <w:sz w:val="24"/>
-          <w:szCs w:val="24"/>
-        </w:rPr>
-        <w:t>NEW;</w:t>
-      </w:r>
-      <w:proofErr w:type="gramEnd"/>
+        <w:t>RETURN NEW;</w:t>
+      </w:r>
     </w:p>
     <w:p>
       <w:pPr>
@@ -4006,20 +2967,8 @@
           <w:sz w:val="24"/>
           <w:szCs w:val="24"/>
         </w:rPr>
-        <w:t xml:space="preserve">CREATE TRIGGER </w:t>
-      </w:r>
-      <w:proofErr w:type="spellStart"/>
-      <w:r>
-        <w:rPr>
-          <w:rFonts w:ascii="Times New Roman" w:eastAsia="Times New Roman" w:hAnsi="Times New Roman" w:cs="Times New Roman"/>
-          <w:b/>
-          <w:bCs/>
-          <w:sz w:val="24"/>
-          <w:szCs w:val="24"/>
-        </w:rPr>
-        <w:t>summary_refresh</w:t>
-      </w:r>
-      <w:proofErr w:type="spellEnd"/>
+        <w:t>CREATE TRIGGER summary_refresh</w:t>
+      </w:r>
     </w:p>
     <w:p>
       <w:pPr>
@@ -4090,133 +3039,45 @@
           <w:sz w:val="24"/>
           <w:szCs w:val="24"/>
         </w:rPr>
-        <w:t xml:space="preserve">EXECUTE PROCEDURE </w:t>
-      </w:r>
-      <w:proofErr w:type="spellStart"/>
-      <w:r>
-        <w:rPr>
-          <w:rFonts w:ascii="Times New Roman" w:eastAsia="Times New Roman" w:hAnsi="Times New Roman" w:cs="Times New Roman"/>
-          <w:b/>
-          <w:bCs/>
-          <w:sz w:val="24"/>
-          <w:szCs w:val="24"/>
-        </w:rPr>
-        <w:t>summary_refresh_</w:t>
-      </w:r>
-      <w:proofErr w:type="gramStart"/>
-      <w:r>
-        <w:rPr>
-          <w:rFonts w:ascii="Times New Roman" w:eastAsia="Times New Roman" w:hAnsi="Times New Roman" w:cs="Times New Roman"/>
-          <w:b/>
-          <w:bCs/>
-          <w:sz w:val="24"/>
-          <w:szCs w:val="24"/>
-        </w:rPr>
-        <w:t>fun</w:t>
-      </w:r>
-      <w:proofErr w:type="spellEnd"/>
-      <w:r>
-        <w:rPr>
-          <w:rFonts w:ascii="Times New Roman" w:eastAsia="Times New Roman" w:hAnsi="Times New Roman" w:cs="Times New Roman"/>
-          <w:b/>
-          <w:bCs/>
-          <w:sz w:val="24"/>
-          <w:szCs w:val="24"/>
-        </w:rPr>
-        <w:t>(</w:t>
-      </w:r>
-      <w:proofErr w:type="gramEnd"/>
-      <w:r>
-        <w:rPr>
-          <w:rFonts w:ascii="Times New Roman" w:eastAsia="Times New Roman" w:hAnsi="Times New Roman" w:cs="Times New Roman"/>
-          <w:b/>
-          <w:bCs/>
-          <w:sz w:val="24"/>
-          <w:szCs w:val="24"/>
-        </w:rPr>
-        <w:t>);</w:t>
-      </w:r>
-    </w:p>
-    <w:p>
-      <w:pPr>
-        <w:tabs>
-          <w:tab w:val="left" w:pos="945"/>
-        </w:tabs>
-        <w:rPr>
-          <w:rFonts w:ascii="Times New Roman" w:eastAsia="Times New Roman" w:hAnsi="Times New Roman" w:cs="Times New Roman"/>
-          <w:b/>
-          <w:bCs/>
-          <w:sz w:val="24"/>
-          <w:szCs w:val="24"/>
-        </w:rPr>
-      </w:pPr>
-    </w:p>
-    <w:p>
-      <w:pPr>
-        <w:tabs>
-          <w:tab w:val="left" w:pos="945"/>
-        </w:tabs>
-        <w:rPr>
-          <w:rFonts w:ascii="Times New Roman" w:eastAsia="Times New Roman" w:hAnsi="Times New Roman" w:cs="Times New Roman"/>
-          <w:b/>
-          <w:bCs/>
-          <w:sz w:val="24"/>
-          <w:szCs w:val="24"/>
-        </w:rPr>
-      </w:pPr>
-      <w:r>
-        <w:rPr>
-          <w:rFonts w:ascii="Times New Roman" w:eastAsia="Times New Roman" w:hAnsi="Times New Roman" w:cs="Times New Roman"/>
-          <w:b/>
-          <w:bCs/>
-          <w:sz w:val="24"/>
-          <w:szCs w:val="24"/>
-        </w:rPr>
-        <w:t xml:space="preserve">--This trigger will execute the function that I just created </w:t>
-      </w:r>
-      <w:proofErr w:type="spellStart"/>
-      <w:r>
-        <w:rPr>
-          <w:rFonts w:ascii="Times New Roman" w:eastAsia="Times New Roman" w:hAnsi="Times New Roman" w:cs="Times New Roman"/>
-          <w:b/>
-          <w:bCs/>
-          <w:sz w:val="24"/>
-          <w:szCs w:val="24"/>
-        </w:rPr>
-        <w:t>summary_refresh_</w:t>
-      </w:r>
-      <w:proofErr w:type="gramStart"/>
-      <w:r>
-        <w:rPr>
-          <w:rFonts w:ascii="Times New Roman" w:eastAsia="Times New Roman" w:hAnsi="Times New Roman" w:cs="Times New Roman"/>
-          <w:b/>
-          <w:bCs/>
-          <w:sz w:val="24"/>
-          <w:szCs w:val="24"/>
-        </w:rPr>
-        <w:t>fun</w:t>
-      </w:r>
-      <w:proofErr w:type="spellEnd"/>
-      <w:r>
-        <w:rPr>
-          <w:rFonts w:ascii="Times New Roman" w:eastAsia="Times New Roman" w:hAnsi="Times New Roman" w:cs="Times New Roman"/>
-          <w:b/>
-          <w:bCs/>
-          <w:sz w:val="24"/>
-          <w:szCs w:val="24"/>
-        </w:rPr>
-        <w:t>(</w:t>
-      </w:r>
-      <w:proofErr w:type="gramEnd"/>
-      <w:r>
-        <w:rPr>
-          <w:rFonts w:ascii="Times New Roman" w:eastAsia="Times New Roman" w:hAnsi="Times New Roman" w:cs="Times New Roman"/>
-          <w:b/>
-          <w:bCs/>
-          <w:sz w:val="24"/>
-          <w:szCs w:val="24"/>
-        </w:rPr>
-        <w:t>)</w:t>
+        <w:t>EXECUTE PROCEDURE summary_refresh_fun();</w:t>
+      </w:r>
+    </w:p>
+    <w:p>
+      <w:pPr>
+        <w:tabs>
+          <w:tab w:val="left" w:pos="945"/>
+        </w:tabs>
+        <w:rPr>
+          <w:rFonts w:ascii="Times New Roman" w:eastAsia="Times New Roman" w:hAnsi="Times New Roman" w:cs="Times New Roman"/>
+          <w:b/>
+          <w:bCs/>
+          <w:sz w:val="24"/>
+          <w:szCs w:val="24"/>
+        </w:rPr>
+      </w:pPr>
+    </w:p>
+    <w:p>
+      <w:pPr>
+        <w:tabs>
+          <w:tab w:val="left" w:pos="945"/>
+        </w:tabs>
+        <w:rPr>
+          <w:rFonts w:ascii="Times New Roman" w:eastAsia="Times New Roman" w:hAnsi="Times New Roman" w:cs="Times New Roman"/>
+          <w:b/>
+          <w:bCs/>
+          <w:sz w:val="24"/>
+          <w:szCs w:val="24"/>
+        </w:rPr>
+      </w:pPr>
+      <w:r>
+        <w:rPr>
+          <w:rFonts w:ascii="Times New Roman" w:eastAsia="Times New Roman" w:hAnsi="Times New Roman" w:cs="Times New Roman"/>
+          <w:b/>
+          <w:bCs/>
+          <w:sz w:val="24"/>
+          <w:szCs w:val="24"/>
+        </w:rPr>
+        <w:t>--This trigger will execute the function that I just created summary_refresh_fun()</w:t>
       </w:r>
     </w:p>
     <w:p>
@@ -4565,31 +3426,172 @@
           <w:sz w:val="24"/>
           <w:szCs w:val="24"/>
         </w:rPr>
-        <w:t xml:space="preserve">CREATE PROCEDURE </w:t>
-      </w:r>
-      <w:proofErr w:type="spellStart"/>
-      <w:r>
-        <w:rPr>
-          <w:rFonts w:ascii="Times New Roman" w:eastAsia="Times New Roman" w:hAnsi="Times New Roman" w:cs="Times New Roman"/>
-          <w:b/>
-          <w:bCs/>
-          <w:sz w:val="24"/>
-          <w:szCs w:val="24"/>
-        </w:rPr>
-        <w:t>refresh_</w:t>
-      </w:r>
-      <w:proofErr w:type="gramStart"/>
-      <w:r>
-        <w:rPr>
-          <w:rFonts w:ascii="Times New Roman" w:eastAsia="Times New Roman" w:hAnsi="Times New Roman" w:cs="Times New Roman"/>
-          <w:b/>
-          <w:bCs/>
-          <w:sz w:val="24"/>
-          <w:szCs w:val="24"/>
-        </w:rPr>
-        <w:t>tables</w:t>
-      </w:r>
-      <w:proofErr w:type="spellEnd"/>
+        <w:t>CREATE PROCEDURE refresh_tables()</w:t>
+      </w:r>
+    </w:p>
+    <w:p>
+      <w:pPr>
+        <w:tabs>
+          <w:tab w:val="left" w:pos="945"/>
+        </w:tabs>
+        <w:rPr>
+          <w:rFonts w:ascii="Times New Roman" w:eastAsia="Times New Roman" w:hAnsi="Times New Roman" w:cs="Times New Roman"/>
+          <w:b/>
+          <w:bCs/>
+          <w:sz w:val="24"/>
+          <w:szCs w:val="24"/>
+        </w:rPr>
+      </w:pPr>
+      <w:r>
+        <w:rPr>
+          <w:rFonts w:ascii="Times New Roman" w:eastAsia="Times New Roman" w:hAnsi="Times New Roman" w:cs="Times New Roman"/>
+          <w:b/>
+          <w:bCs/>
+          <w:sz w:val="24"/>
+          <w:szCs w:val="24"/>
+        </w:rPr>
+        <w:t>LANGUAGE plpgsql</w:t>
+      </w:r>
+    </w:p>
+    <w:p>
+      <w:pPr>
+        <w:tabs>
+          <w:tab w:val="left" w:pos="945"/>
+        </w:tabs>
+        <w:rPr>
+          <w:rFonts w:ascii="Times New Roman" w:eastAsia="Times New Roman" w:hAnsi="Times New Roman" w:cs="Times New Roman"/>
+          <w:b/>
+          <w:bCs/>
+          <w:sz w:val="24"/>
+          <w:szCs w:val="24"/>
+        </w:rPr>
+      </w:pPr>
+      <w:r>
+        <w:rPr>
+          <w:rFonts w:ascii="Times New Roman" w:eastAsia="Times New Roman" w:hAnsi="Times New Roman" w:cs="Times New Roman"/>
+          <w:b/>
+          <w:bCs/>
+          <w:sz w:val="24"/>
+          <w:szCs w:val="24"/>
+        </w:rPr>
+        <w:t xml:space="preserve">AS $$ </w:t>
+      </w:r>
+    </w:p>
+    <w:p>
+      <w:pPr>
+        <w:tabs>
+          <w:tab w:val="left" w:pos="945"/>
+        </w:tabs>
+        <w:rPr>
+          <w:rFonts w:ascii="Times New Roman" w:eastAsia="Times New Roman" w:hAnsi="Times New Roman" w:cs="Times New Roman"/>
+          <w:b/>
+          <w:bCs/>
+          <w:sz w:val="24"/>
+          <w:szCs w:val="24"/>
+        </w:rPr>
+      </w:pPr>
+      <w:r>
+        <w:rPr>
+          <w:rFonts w:ascii="Times New Roman" w:eastAsia="Times New Roman" w:hAnsi="Times New Roman" w:cs="Times New Roman"/>
+          <w:b/>
+          <w:bCs/>
+          <w:sz w:val="24"/>
+          <w:szCs w:val="24"/>
+        </w:rPr>
+        <w:t>BEGIN</w:t>
+      </w:r>
+    </w:p>
+    <w:p>
+      <w:pPr>
+        <w:tabs>
+          <w:tab w:val="left" w:pos="945"/>
+        </w:tabs>
+        <w:rPr>
+          <w:rFonts w:ascii="Times New Roman" w:eastAsia="Times New Roman" w:hAnsi="Times New Roman" w:cs="Times New Roman"/>
+          <w:b/>
+          <w:bCs/>
+          <w:sz w:val="24"/>
+          <w:szCs w:val="24"/>
+        </w:rPr>
+      </w:pPr>
+    </w:p>
+    <w:p>
+      <w:pPr>
+        <w:tabs>
+          <w:tab w:val="left" w:pos="945"/>
+        </w:tabs>
+        <w:rPr>
+          <w:rFonts w:ascii="Times New Roman" w:eastAsia="Times New Roman" w:hAnsi="Times New Roman" w:cs="Times New Roman"/>
+          <w:b/>
+          <w:bCs/>
+          <w:sz w:val="24"/>
+          <w:szCs w:val="24"/>
+        </w:rPr>
+      </w:pPr>
+      <w:r>
+        <w:rPr>
+          <w:rFonts w:ascii="Times New Roman" w:eastAsia="Times New Roman" w:hAnsi="Times New Roman" w:cs="Times New Roman"/>
+          <w:b/>
+          <w:bCs/>
+          <w:sz w:val="24"/>
+          <w:szCs w:val="24"/>
+        </w:rPr>
+        <w:t>DELETE FROM detailed</w:t>
+      </w:r>
+      <w:r>
+        <w:rPr>
+          <w:rFonts w:ascii="Times New Roman" w:eastAsia="Times New Roman" w:hAnsi="Times New Roman" w:cs="Times New Roman"/>
+          <w:b/>
+          <w:bCs/>
+          <w:sz w:val="24"/>
+          <w:szCs w:val="24"/>
+        </w:rPr>
+        <w:t>report</w:t>
+      </w:r>
+      <w:r>
+        <w:rPr>
+          <w:rFonts w:ascii="Times New Roman" w:eastAsia="Times New Roman" w:hAnsi="Times New Roman" w:cs="Times New Roman"/>
+          <w:b/>
+          <w:bCs/>
+          <w:sz w:val="24"/>
+          <w:szCs w:val="24"/>
+        </w:rPr>
+        <w:t>; -- this will empty the detailed table on any existing info.</w:t>
+      </w:r>
+    </w:p>
+    <w:p>
+      <w:pPr>
+        <w:tabs>
+          <w:tab w:val="left" w:pos="945"/>
+        </w:tabs>
+        <w:rPr>
+          <w:rFonts w:ascii="Times New Roman" w:eastAsia="Times New Roman" w:hAnsi="Times New Roman" w:cs="Times New Roman"/>
+          <w:b/>
+          <w:bCs/>
+          <w:sz w:val="24"/>
+          <w:szCs w:val="24"/>
+        </w:rPr>
+      </w:pPr>
+      <w:r>
+        <w:rPr>
+          <w:rFonts w:ascii="Times New Roman" w:eastAsia="Times New Roman" w:hAnsi="Times New Roman" w:cs="Times New Roman"/>
+          <w:b/>
+          <w:bCs/>
+          <w:sz w:val="24"/>
+          <w:szCs w:val="24"/>
+        </w:rPr>
+        <w:t>INSERT INTO detailed</w:t>
+      </w:r>
+      <w:r>
+        <w:rPr>
+          <w:rFonts w:ascii="Times New Roman" w:eastAsia="Times New Roman" w:hAnsi="Times New Roman" w:cs="Times New Roman"/>
+          <w:b/>
+          <w:bCs/>
+          <w:sz w:val="24"/>
+          <w:szCs w:val="24"/>
+        </w:rPr>
+        <w:t>report</w:t>
+      </w:r>
       <w:r>
         <w:rPr>
           <w:rFonts w:ascii="Times New Roman" w:eastAsia="Times New Roman" w:hAnsi="Times New Roman" w:cs="Times New Roman"/>
@@ -4600,175 +3602,6 @@
         </w:rPr>
         <w:t>(</w:t>
       </w:r>
-      <w:proofErr w:type="gramEnd"/>
-      <w:r>
-        <w:rPr>
-          <w:rFonts w:ascii="Times New Roman" w:eastAsia="Times New Roman" w:hAnsi="Times New Roman" w:cs="Times New Roman"/>
-          <w:b/>
-          <w:bCs/>
-          <w:sz w:val="24"/>
-          <w:szCs w:val="24"/>
-        </w:rPr>
-        <w:t>)</w:t>
-      </w:r>
-    </w:p>
-    <w:p>
-      <w:pPr>
-        <w:tabs>
-          <w:tab w:val="left" w:pos="945"/>
-        </w:tabs>
-        <w:rPr>
-          <w:rFonts w:ascii="Times New Roman" w:eastAsia="Times New Roman" w:hAnsi="Times New Roman" w:cs="Times New Roman"/>
-          <w:b/>
-          <w:bCs/>
-          <w:sz w:val="24"/>
-          <w:szCs w:val="24"/>
-        </w:rPr>
-      </w:pPr>
-      <w:r>
-        <w:rPr>
-          <w:rFonts w:ascii="Times New Roman" w:eastAsia="Times New Roman" w:hAnsi="Times New Roman" w:cs="Times New Roman"/>
-          <w:b/>
-          <w:bCs/>
-          <w:sz w:val="24"/>
-          <w:szCs w:val="24"/>
-        </w:rPr>
-        <w:t xml:space="preserve">LANGUAGE </w:t>
-      </w:r>
-      <w:proofErr w:type="spellStart"/>
-      <w:r>
-        <w:rPr>
-          <w:rFonts w:ascii="Times New Roman" w:eastAsia="Times New Roman" w:hAnsi="Times New Roman" w:cs="Times New Roman"/>
-          <w:b/>
-          <w:bCs/>
-          <w:sz w:val="24"/>
-          <w:szCs w:val="24"/>
-        </w:rPr>
-        <w:t>plpgsql</w:t>
-      </w:r>
-      <w:proofErr w:type="spellEnd"/>
-    </w:p>
-    <w:p>
-      <w:pPr>
-        <w:tabs>
-          <w:tab w:val="left" w:pos="945"/>
-        </w:tabs>
-        <w:rPr>
-          <w:rFonts w:ascii="Times New Roman" w:eastAsia="Times New Roman" w:hAnsi="Times New Roman" w:cs="Times New Roman"/>
-          <w:b/>
-          <w:bCs/>
-          <w:sz w:val="24"/>
-          <w:szCs w:val="24"/>
-        </w:rPr>
-      </w:pPr>
-      <w:r>
-        <w:rPr>
-          <w:rFonts w:ascii="Times New Roman" w:eastAsia="Times New Roman" w:hAnsi="Times New Roman" w:cs="Times New Roman"/>
-          <w:b/>
-          <w:bCs/>
-          <w:sz w:val="24"/>
-          <w:szCs w:val="24"/>
-        </w:rPr>
-        <w:t xml:space="preserve">AS $$ </w:t>
-      </w:r>
-    </w:p>
-    <w:p>
-      <w:pPr>
-        <w:tabs>
-          <w:tab w:val="left" w:pos="945"/>
-        </w:tabs>
-        <w:rPr>
-          <w:rFonts w:ascii="Times New Roman" w:eastAsia="Times New Roman" w:hAnsi="Times New Roman" w:cs="Times New Roman"/>
-          <w:b/>
-          <w:bCs/>
-          <w:sz w:val="24"/>
-          <w:szCs w:val="24"/>
-        </w:rPr>
-      </w:pPr>
-      <w:r>
-        <w:rPr>
-          <w:rFonts w:ascii="Times New Roman" w:eastAsia="Times New Roman" w:hAnsi="Times New Roman" w:cs="Times New Roman"/>
-          <w:b/>
-          <w:bCs/>
-          <w:sz w:val="24"/>
-          <w:szCs w:val="24"/>
-        </w:rPr>
-        <w:t>BEGIN</w:t>
-      </w:r>
-    </w:p>
-    <w:p>
-      <w:pPr>
-        <w:tabs>
-          <w:tab w:val="left" w:pos="945"/>
-        </w:tabs>
-        <w:rPr>
-          <w:rFonts w:ascii="Times New Roman" w:eastAsia="Times New Roman" w:hAnsi="Times New Roman" w:cs="Times New Roman"/>
-          <w:b/>
-          <w:bCs/>
-          <w:sz w:val="24"/>
-          <w:szCs w:val="24"/>
-        </w:rPr>
-      </w:pPr>
-    </w:p>
-    <w:p>
-      <w:pPr>
-        <w:tabs>
-          <w:tab w:val="left" w:pos="945"/>
-        </w:tabs>
-        <w:rPr>
-          <w:rFonts w:ascii="Times New Roman" w:eastAsia="Times New Roman" w:hAnsi="Times New Roman" w:cs="Times New Roman"/>
-          <w:b/>
-          <w:bCs/>
-          <w:sz w:val="24"/>
-          <w:szCs w:val="24"/>
-        </w:rPr>
-      </w:pPr>
-      <w:r>
-        <w:rPr>
-          <w:rFonts w:ascii="Times New Roman" w:eastAsia="Times New Roman" w:hAnsi="Times New Roman" w:cs="Times New Roman"/>
-          <w:b/>
-          <w:bCs/>
-          <w:sz w:val="24"/>
-          <w:szCs w:val="24"/>
-        </w:rPr>
-        <w:t>DELETE FROM detailed; -- this will empty the detailed table on any existing info.</w:t>
-      </w:r>
-    </w:p>
-    <w:p>
-      <w:pPr>
-        <w:tabs>
-          <w:tab w:val="left" w:pos="945"/>
-        </w:tabs>
-        <w:rPr>
-          <w:rFonts w:ascii="Times New Roman" w:eastAsia="Times New Roman" w:hAnsi="Times New Roman" w:cs="Times New Roman"/>
-          <w:b/>
-          <w:bCs/>
-          <w:sz w:val="24"/>
-          <w:szCs w:val="24"/>
-        </w:rPr>
-      </w:pPr>
-      <w:r>
-        <w:rPr>
-          <w:rFonts w:ascii="Times New Roman" w:eastAsia="Times New Roman" w:hAnsi="Times New Roman" w:cs="Times New Roman"/>
-          <w:b/>
-          <w:bCs/>
-          <w:sz w:val="24"/>
-          <w:szCs w:val="24"/>
-        </w:rPr>
-        <w:t xml:space="preserve">INSERT INTO </w:t>
-      </w:r>
-      <w:proofErr w:type="gramStart"/>
-      <w:r>
-        <w:rPr>
-          <w:rFonts w:ascii="Times New Roman" w:eastAsia="Times New Roman" w:hAnsi="Times New Roman" w:cs="Times New Roman"/>
-          <w:b/>
-          <w:bCs/>
-          <w:sz w:val="24"/>
-          <w:szCs w:val="24"/>
-        </w:rPr>
-        <w:t>detailed(</w:t>
-      </w:r>
-      <w:proofErr w:type="gramEnd"/>
     </w:p>
     <w:p>
       <w:pPr>
@@ -4792,28 +3625,7 @@
           <w:szCs w:val="24"/>
         </w:rPr>
         <w:tab/>
-      </w:r>
-      <w:proofErr w:type="spellStart"/>
-      <w:r>
-        <w:rPr>
-          <w:rFonts w:ascii="Times New Roman" w:eastAsia="Times New Roman" w:hAnsi="Times New Roman" w:cs="Times New Roman"/>
-          <w:b/>
-          <w:bCs/>
-          <w:sz w:val="24"/>
-          <w:szCs w:val="24"/>
-        </w:rPr>
-        <w:t>customer_id</w:t>
-      </w:r>
-      <w:proofErr w:type="spellEnd"/>
-      <w:r>
-        <w:rPr>
-          <w:rFonts w:ascii="Times New Roman" w:eastAsia="Times New Roman" w:hAnsi="Times New Roman" w:cs="Times New Roman"/>
-          <w:b/>
-          <w:bCs/>
-          <w:sz w:val="24"/>
-          <w:szCs w:val="24"/>
-        </w:rPr>
-        <w:t>, -- customer</w:t>
+        <w:t>customer_id, -- customer</w:t>
       </w:r>
     </w:p>
     <w:p>
@@ -4838,28 +3650,7 @@
           <w:szCs w:val="24"/>
         </w:rPr>
         <w:tab/>
-      </w:r>
-      <w:proofErr w:type="spellStart"/>
-      <w:r>
-        <w:rPr>
-          <w:rFonts w:ascii="Times New Roman" w:eastAsia="Times New Roman" w:hAnsi="Times New Roman" w:cs="Times New Roman"/>
-          <w:b/>
-          <w:bCs/>
-          <w:sz w:val="24"/>
-          <w:szCs w:val="24"/>
-        </w:rPr>
-        <w:t>first_name</w:t>
-      </w:r>
-      <w:proofErr w:type="spellEnd"/>
-      <w:r>
-        <w:rPr>
-          <w:rFonts w:ascii="Times New Roman" w:eastAsia="Times New Roman" w:hAnsi="Times New Roman" w:cs="Times New Roman"/>
-          <w:b/>
-          <w:bCs/>
-          <w:sz w:val="24"/>
-          <w:szCs w:val="24"/>
-        </w:rPr>
-        <w:t>, -- customer</w:t>
+        <w:t>first_name, -- customer</w:t>
       </w:r>
     </w:p>
     <w:p>
@@ -4884,28 +3675,7 @@
           <w:szCs w:val="24"/>
         </w:rPr>
         <w:tab/>
-      </w:r>
-      <w:proofErr w:type="spellStart"/>
-      <w:r>
-        <w:rPr>
-          <w:rFonts w:ascii="Times New Roman" w:eastAsia="Times New Roman" w:hAnsi="Times New Roman" w:cs="Times New Roman"/>
-          <w:b/>
-          <w:bCs/>
-          <w:sz w:val="24"/>
-          <w:szCs w:val="24"/>
-        </w:rPr>
-        <w:t>last_name</w:t>
-      </w:r>
-      <w:proofErr w:type="spellEnd"/>
-      <w:r>
-        <w:rPr>
-          <w:rFonts w:ascii="Times New Roman" w:eastAsia="Times New Roman" w:hAnsi="Times New Roman" w:cs="Times New Roman"/>
-          <w:b/>
-          <w:bCs/>
-          <w:sz w:val="24"/>
-          <w:szCs w:val="24"/>
-        </w:rPr>
-        <w:t>, -- customer</w:t>
+        <w:t>last_name, -- customer</w:t>
       </w:r>
     </w:p>
     <w:p>
@@ -4955,28 +3725,7 @@
           <w:szCs w:val="24"/>
         </w:rPr>
         <w:tab/>
-      </w:r>
-      <w:proofErr w:type="spellStart"/>
-      <w:r>
-        <w:rPr>
-          <w:rFonts w:ascii="Times New Roman" w:eastAsia="Times New Roman" w:hAnsi="Times New Roman" w:cs="Times New Roman"/>
-          <w:b/>
-          <w:bCs/>
-          <w:sz w:val="24"/>
-          <w:szCs w:val="24"/>
-        </w:rPr>
-        <w:t>rental_id</w:t>
-      </w:r>
-      <w:proofErr w:type="spellEnd"/>
-      <w:r>
-        <w:rPr>
-          <w:rFonts w:ascii="Times New Roman" w:eastAsia="Times New Roman" w:hAnsi="Times New Roman" w:cs="Times New Roman"/>
-          <w:b/>
-          <w:bCs/>
-          <w:sz w:val="24"/>
-          <w:szCs w:val="24"/>
-        </w:rPr>
-        <w:t>, -- rental</w:t>
+        <w:t>rental_id, -- rental</w:t>
       </w:r>
     </w:p>
     <w:p>
@@ -5001,28 +3750,7 @@
           <w:szCs w:val="24"/>
         </w:rPr>
         <w:tab/>
-      </w:r>
-      <w:proofErr w:type="spellStart"/>
-      <w:r>
-        <w:rPr>
-          <w:rFonts w:ascii="Times New Roman" w:eastAsia="Times New Roman" w:hAnsi="Times New Roman" w:cs="Times New Roman"/>
-          <w:b/>
-          <w:bCs/>
-          <w:sz w:val="24"/>
-          <w:szCs w:val="24"/>
-        </w:rPr>
-        <w:t>rental_date</w:t>
-      </w:r>
-      <w:proofErr w:type="spellEnd"/>
-      <w:r>
-        <w:rPr>
-          <w:rFonts w:ascii="Times New Roman" w:eastAsia="Times New Roman" w:hAnsi="Times New Roman" w:cs="Times New Roman"/>
-          <w:b/>
-          <w:bCs/>
-          <w:sz w:val="24"/>
-          <w:szCs w:val="24"/>
-        </w:rPr>
-        <w:t>, -- rental</w:t>
+        <w:t>rental_date, -- rental</w:t>
       </w:r>
     </w:p>
     <w:p>
@@ -5047,28 +3775,7 @@
           <w:szCs w:val="24"/>
         </w:rPr>
         <w:tab/>
-      </w:r>
-      <w:proofErr w:type="spellStart"/>
-      <w:r>
-        <w:rPr>
-          <w:rFonts w:ascii="Times New Roman" w:eastAsia="Times New Roman" w:hAnsi="Times New Roman" w:cs="Times New Roman"/>
-          <w:b/>
-          <w:bCs/>
-          <w:sz w:val="24"/>
-          <w:szCs w:val="24"/>
-        </w:rPr>
-        <w:t>return_date</w:t>
-      </w:r>
-      <w:proofErr w:type="spellEnd"/>
-      <w:r>
-        <w:rPr>
-          <w:rFonts w:ascii="Times New Roman" w:eastAsia="Times New Roman" w:hAnsi="Times New Roman" w:cs="Times New Roman"/>
-          <w:b/>
-          <w:bCs/>
-          <w:sz w:val="24"/>
-          <w:szCs w:val="24"/>
-        </w:rPr>
-        <w:t>, -- rental</w:t>
+        <w:t>return_date, -- rental</w:t>
       </w:r>
     </w:p>
     <w:p>
@@ -5093,50 +3800,7 @@
           <w:szCs w:val="24"/>
         </w:rPr>
         <w:tab/>
-      </w:r>
-      <w:proofErr w:type="spellStart"/>
-      <w:r>
-        <w:rPr>
-          <w:rFonts w:ascii="Times New Roman" w:eastAsia="Times New Roman" w:hAnsi="Times New Roman" w:cs="Times New Roman"/>
-          <w:b/>
-          <w:bCs/>
-          <w:sz w:val="24"/>
-          <w:szCs w:val="24"/>
-        </w:rPr>
-        <w:t>staff_</w:t>
-      </w:r>
-      <w:proofErr w:type="gramStart"/>
-      <w:r>
-        <w:rPr>
-          <w:rFonts w:ascii="Times New Roman" w:eastAsia="Times New Roman" w:hAnsi="Times New Roman" w:cs="Times New Roman"/>
-          <w:b/>
-          <w:bCs/>
-          <w:sz w:val="24"/>
-          <w:szCs w:val="24"/>
-        </w:rPr>
-        <w:t>id</w:t>
-      </w:r>
-      <w:proofErr w:type="spellEnd"/>
-      <w:r>
-        <w:rPr>
-          <w:rFonts w:ascii="Times New Roman" w:eastAsia="Times New Roman" w:hAnsi="Times New Roman" w:cs="Times New Roman"/>
-          <w:b/>
-          <w:bCs/>
-          <w:sz w:val="24"/>
-          <w:szCs w:val="24"/>
-        </w:rPr>
-        <w:t xml:space="preserve">  --</w:t>
-      </w:r>
-      <w:proofErr w:type="gramEnd"/>
-      <w:r>
-        <w:rPr>
-          <w:rFonts w:ascii="Times New Roman" w:eastAsia="Times New Roman" w:hAnsi="Times New Roman" w:cs="Times New Roman"/>
-          <w:b/>
-          <w:bCs/>
-          <w:sz w:val="24"/>
-          <w:szCs w:val="24"/>
-        </w:rPr>
-        <w:t>rental</w:t>
+        <w:t>staff_id  --rental</w:t>
       </w:r>
     </w:p>
     <w:p>
@@ -5209,106 +3873,7 @@
           <w:szCs w:val="24"/>
         </w:rPr>
         <w:tab/>
-      </w:r>
-      <w:proofErr w:type="spellStart"/>
-      <w:r>
-        <w:rPr>
-          <w:rFonts w:ascii="Times New Roman" w:eastAsia="Times New Roman" w:hAnsi="Times New Roman" w:cs="Times New Roman"/>
-          <w:b/>
-          <w:bCs/>
-          <w:sz w:val="24"/>
-          <w:szCs w:val="24"/>
-        </w:rPr>
-        <w:t>c.customer_id</w:t>
-      </w:r>
-      <w:proofErr w:type="spellEnd"/>
-      <w:r>
-        <w:rPr>
-          <w:rFonts w:ascii="Times New Roman" w:eastAsia="Times New Roman" w:hAnsi="Times New Roman" w:cs="Times New Roman"/>
-          <w:b/>
-          <w:bCs/>
-          <w:sz w:val="24"/>
-          <w:szCs w:val="24"/>
-        </w:rPr>
-        <w:t xml:space="preserve">, </w:t>
-      </w:r>
-      <w:proofErr w:type="spellStart"/>
-      <w:proofErr w:type="gramStart"/>
-      <w:r>
-        <w:rPr>
-          <w:rFonts w:ascii="Times New Roman" w:eastAsia="Times New Roman" w:hAnsi="Times New Roman" w:cs="Times New Roman"/>
-          <w:b/>
-          <w:bCs/>
-          <w:sz w:val="24"/>
-          <w:szCs w:val="24"/>
-        </w:rPr>
-        <w:t>c.first</w:t>
-      </w:r>
-      <w:proofErr w:type="gramEnd"/>
-      <w:r>
-        <w:rPr>
-          <w:rFonts w:ascii="Times New Roman" w:eastAsia="Times New Roman" w:hAnsi="Times New Roman" w:cs="Times New Roman"/>
-          <w:b/>
-          <w:bCs/>
-          <w:sz w:val="24"/>
-          <w:szCs w:val="24"/>
-        </w:rPr>
-        <w:t>_name</w:t>
-      </w:r>
-      <w:proofErr w:type="spellEnd"/>
-      <w:r>
-        <w:rPr>
-          <w:rFonts w:ascii="Times New Roman" w:eastAsia="Times New Roman" w:hAnsi="Times New Roman" w:cs="Times New Roman"/>
-          <w:b/>
-          <w:bCs/>
-          <w:sz w:val="24"/>
-          <w:szCs w:val="24"/>
-        </w:rPr>
-        <w:t xml:space="preserve">, </w:t>
-      </w:r>
-      <w:proofErr w:type="spellStart"/>
-      <w:r>
-        <w:rPr>
-          <w:rFonts w:ascii="Times New Roman" w:eastAsia="Times New Roman" w:hAnsi="Times New Roman" w:cs="Times New Roman"/>
-          <w:b/>
-          <w:bCs/>
-          <w:sz w:val="24"/>
-          <w:szCs w:val="24"/>
-        </w:rPr>
-        <w:t>c.last_name</w:t>
-      </w:r>
-      <w:proofErr w:type="spellEnd"/>
-      <w:r>
-        <w:rPr>
-          <w:rFonts w:ascii="Times New Roman" w:eastAsia="Times New Roman" w:hAnsi="Times New Roman" w:cs="Times New Roman"/>
-          <w:b/>
-          <w:bCs/>
-          <w:sz w:val="24"/>
-          <w:szCs w:val="24"/>
-        </w:rPr>
-        <w:t xml:space="preserve">, </w:t>
-      </w:r>
-      <w:proofErr w:type="spellStart"/>
-      <w:r>
-        <w:rPr>
-          <w:rFonts w:ascii="Times New Roman" w:eastAsia="Times New Roman" w:hAnsi="Times New Roman" w:cs="Times New Roman"/>
-          <w:b/>
-          <w:bCs/>
-          <w:sz w:val="24"/>
-          <w:szCs w:val="24"/>
-        </w:rPr>
-        <w:t>c.email</w:t>
-      </w:r>
-      <w:proofErr w:type="spellEnd"/>
-      <w:r>
-        <w:rPr>
-          <w:rFonts w:ascii="Times New Roman" w:eastAsia="Times New Roman" w:hAnsi="Times New Roman" w:cs="Times New Roman"/>
-          <w:b/>
-          <w:bCs/>
-          <w:sz w:val="24"/>
-          <w:szCs w:val="24"/>
-        </w:rPr>
-        <w:t>,</w:t>
+        <w:t>c.customer_id, c.first_name, c.last_name, c.email,</w:t>
       </w:r>
     </w:p>
     <w:p>
@@ -5333,97 +3898,8 @@
           <w:szCs w:val="24"/>
         </w:rPr>
         <w:tab/>
-      </w:r>
-      <w:proofErr w:type="spellStart"/>
-      <w:proofErr w:type="gramStart"/>
-      <w:r>
-        <w:rPr>
-          <w:rFonts w:ascii="Times New Roman" w:eastAsia="Times New Roman" w:hAnsi="Times New Roman" w:cs="Times New Roman"/>
-          <w:b/>
-          <w:bCs/>
-          <w:sz w:val="24"/>
-          <w:szCs w:val="24"/>
-        </w:rPr>
-        <w:t>r.rental</w:t>
-      </w:r>
-      <w:proofErr w:type="gramEnd"/>
-      <w:r>
-        <w:rPr>
-          <w:rFonts w:ascii="Times New Roman" w:eastAsia="Times New Roman" w:hAnsi="Times New Roman" w:cs="Times New Roman"/>
-          <w:b/>
-          <w:bCs/>
-          <w:sz w:val="24"/>
-          <w:szCs w:val="24"/>
-        </w:rPr>
-        <w:t>_id</w:t>
-      </w:r>
-      <w:proofErr w:type="spellEnd"/>
-      <w:r>
-        <w:rPr>
-          <w:rFonts w:ascii="Times New Roman" w:eastAsia="Times New Roman" w:hAnsi="Times New Roman" w:cs="Times New Roman"/>
-          <w:b/>
-          <w:bCs/>
-          <w:sz w:val="24"/>
-          <w:szCs w:val="24"/>
-        </w:rPr>
-        <w:t xml:space="preserve">, </w:t>
-      </w:r>
-      <w:proofErr w:type="spellStart"/>
-      <w:r>
-        <w:rPr>
-          <w:rFonts w:ascii="Times New Roman" w:eastAsia="Times New Roman" w:hAnsi="Times New Roman" w:cs="Times New Roman"/>
-          <w:b/>
-          <w:bCs/>
-          <w:sz w:val="24"/>
-          <w:szCs w:val="24"/>
-        </w:rPr>
-        <w:t>r.rental_date</w:t>
-      </w:r>
-      <w:proofErr w:type="spellEnd"/>
-      <w:r>
-        <w:rPr>
-          <w:rFonts w:ascii="Times New Roman" w:eastAsia="Times New Roman" w:hAnsi="Times New Roman" w:cs="Times New Roman"/>
-          <w:b/>
-          <w:bCs/>
-          <w:sz w:val="24"/>
-          <w:szCs w:val="24"/>
-        </w:rPr>
-        <w:t xml:space="preserve">, </w:t>
-      </w:r>
-      <w:proofErr w:type="spellStart"/>
-      <w:r>
-        <w:rPr>
-          <w:rFonts w:ascii="Times New Roman" w:eastAsia="Times New Roman" w:hAnsi="Times New Roman" w:cs="Times New Roman"/>
-          <w:b/>
-          <w:bCs/>
-          <w:sz w:val="24"/>
-          <w:szCs w:val="24"/>
-        </w:rPr>
-        <w:t>r.return_date</w:t>
-      </w:r>
-      <w:proofErr w:type="spellEnd"/>
-      <w:r>
-        <w:rPr>
-          <w:rFonts w:ascii="Times New Roman" w:eastAsia="Times New Roman" w:hAnsi="Times New Roman" w:cs="Times New Roman"/>
-          <w:b/>
-          <w:bCs/>
-          <w:sz w:val="24"/>
-          <w:szCs w:val="24"/>
-        </w:rPr>
-        <w:t xml:space="preserve">, </w:t>
-      </w:r>
-      <w:proofErr w:type="spellStart"/>
-      <w:r>
-        <w:rPr>
-          <w:rFonts w:ascii="Times New Roman" w:eastAsia="Times New Roman" w:hAnsi="Times New Roman" w:cs="Times New Roman"/>
-          <w:b/>
-          <w:bCs/>
-          <w:sz w:val="24"/>
-          <w:szCs w:val="24"/>
-        </w:rPr>
-        <w:t>r.staff_id</w:t>
-      </w:r>
-      <w:proofErr w:type="spellEnd"/>
+        <w:t>r.rental_id, r.rental_date, r.return_date, r.staff_id</w:t>
+      </w:r>
     </w:p>
     <w:p>
       <w:pPr>
@@ -5470,63 +3946,7 @@
           <w:sz w:val="24"/>
           <w:szCs w:val="24"/>
         </w:rPr>
-        <w:t xml:space="preserve">INNER JOIN customer AS c ON </w:t>
-      </w:r>
-      <w:proofErr w:type="spellStart"/>
-      <w:proofErr w:type="gramStart"/>
-      <w:r>
-        <w:rPr>
-          <w:rFonts w:ascii="Times New Roman" w:eastAsia="Times New Roman" w:hAnsi="Times New Roman" w:cs="Times New Roman"/>
-          <w:b/>
-          <w:bCs/>
-          <w:sz w:val="24"/>
-          <w:szCs w:val="24"/>
-        </w:rPr>
-        <w:t>c.customer</w:t>
-      </w:r>
-      <w:proofErr w:type="gramEnd"/>
-      <w:r>
-        <w:rPr>
-          <w:rFonts w:ascii="Times New Roman" w:eastAsia="Times New Roman" w:hAnsi="Times New Roman" w:cs="Times New Roman"/>
-          <w:b/>
-          <w:bCs/>
-          <w:sz w:val="24"/>
-          <w:szCs w:val="24"/>
-        </w:rPr>
-        <w:t>_id</w:t>
-      </w:r>
-      <w:proofErr w:type="spellEnd"/>
-      <w:r>
-        <w:rPr>
-          <w:rFonts w:ascii="Times New Roman" w:eastAsia="Times New Roman" w:hAnsi="Times New Roman" w:cs="Times New Roman"/>
-          <w:b/>
-          <w:bCs/>
-          <w:sz w:val="24"/>
-          <w:szCs w:val="24"/>
-        </w:rPr>
-        <w:t xml:space="preserve"> = </w:t>
-      </w:r>
-      <w:proofErr w:type="spellStart"/>
-      <w:r>
-        <w:rPr>
-          <w:rFonts w:ascii="Times New Roman" w:eastAsia="Times New Roman" w:hAnsi="Times New Roman" w:cs="Times New Roman"/>
-          <w:b/>
-          <w:bCs/>
-          <w:sz w:val="24"/>
-          <w:szCs w:val="24"/>
-        </w:rPr>
-        <w:t>r.customer_id</w:t>
-      </w:r>
-      <w:proofErr w:type="spellEnd"/>
-      <w:r>
-        <w:rPr>
-          <w:rFonts w:ascii="Times New Roman" w:eastAsia="Times New Roman" w:hAnsi="Times New Roman" w:cs="Times New Roman"/>
-          <w:b/>
-          <w:bCs/>
-          <w:sz w:val="24"/>
-          <w:szCs w:val="24"/>
-        </w:rPr>
-        <w:t>;</w:t>
+        <w:t>INNER JOIN customer AS c ON c.customer_id = r.customer_id;</w:t>
       </w:r>
     </w:p>
     <w:p>
@@ -5566,27 +3986,15 @@
           <w:szCs w:val="24"/>
         </w:rPr>
       </w:pPr>
-      <w:proofErr w:type="gramStart"/>
-      <w:r>
-        <w:rPr>
-          <w:rFonts w:ascii="Times New Roman" w:eastAsia="Times New Roman" w:hAnsi="Times New Roman" w:cs="Times New Roman"/>
-          <w:b/>
-          <w:bCs/>
-          <w:sz w:val="24"/>
-          <w:szCs w:val="24"/>
-        </w:rPr>
-        <w:t>END;$</w:t>
-      </w:r>
-      <w:proofErr w:type="gramEnd"/>
-      <w:r>
-        <w:rPr>
-          <w:rFonts w:ascii="Times New Roman" w:eastAsia="Times New Roman" w:hAnsi="Times New Roman" w:cs="Times New Roman"/>
-          <w:b/>
-          <w:bCs/>
-          <w:sz w:val="24"/>
-          <w:szCs w:val="24"/>
-        </w:rPr>
-        <w:t>$</w:t>
+      <w:r>
+        <w:rPr>
+          <w:rFonts w:ascii="Times New Roman" w:eastAsia="Times New Roman" w:hAnsi="Times New Roman" w:cs="Times New Roman"/>
+          <w:b/>
+          <w:bCs/>
+          <w:sz w:val="24"/>
+          <w:szCs w:val="24"/>
+        </w:rPr>
+        <w:t>END;$$</w:t>
       </w:r>
     </w:p>
     <w:p>
@@ -5663,51 +4071,7 @@
           <w:sz w:val="24"/>
           <w:szCs w:val="24"/>
         </w:rPr>
-        <w:t xml:space="preserve">-- CALL </w:t>
-      </w:r>
-      <w:proofErr w:type="spellStart"/>
-      <w:r>
-        <w:rPr>
-          <w:rFonts w:ascii="Times New Roman" w:eastAsia="Times New Roman" w:hAnsi="Times New Roman" w:cs="Times New Roman"/>
-          <w:b/>
-          <w:bCs/>
-          <w:sz w:val="24"/>
-          <w:szCs w:val="24"/>
-        </w:rPr>
-        <w:t>refresh_</w:t>
-      </w:r>
-      <w:proofErr w:type="gramStart"/>
-      <w:r>
-        <w:rPr>
-          <w:rFonts w:ascii="Times New Roman" w:eastAsia="Times New Roman" w:hAnsi="Times New Roman" w:cs="Times New Roman"/>
-          <w:b/>
-          <w:bCs/>
-          <w:sz w:val="24"/>
-          <w:szCs w:val="24"/>
-        </w:rPr>
-        <w:t>tables</w:t>
-      </w:r>
-      <w:proofErr w:type="spellEnd"/>
-      <w:r>
-        <w:rPr>
-          <w:rFonts w:ascii="Times New Roman" w:eastAsia="Times New Roman" w:hAnsi="Times New Roman" w:cs="Times New Roman"/>
-          <w:b/>
-          <w:bCs/>
-          <w:sz w:val="24"/>
-          <w:szCs w:val="24"/>
-        </w:rPr>
-        <w:t>(</w:t>
-      </w:r>
-      <w:proofErr w:type="gramEnd"/>
-      <w:r>
-        <w:rPr>
-          <w:rFonts w:ascii="Times New Roman" w:eastAsia="Times New Roman" w:hAnsi="Times New Roman" w:cs="Times New Roman"/>
-          <w:b/>
-          <w:bCs/>
-          <w:sz w:val="24"/>
-          <w:szCs w:val="24"/>
-        </w:rPr>
-        <w:t>);</w:t>
+        <w:t>-- CALL refresh_tables();</w:t>
       </w:r>
     </w:p>
     <w:p>
@@ -5808,20 +4172,28 @@
           <w:szCs w:val="24"/>
         </w:rPr>
         <w:tab/>
-        <w:t xml:space="preserve">FROM </w:t>
-      </w:r>
-      <w:proofErr w:type="gramStart"/>
-      <w:r>
-        <w:rPr>
-          <w:rFonts w:ascii="Times New Roman" w:eastAsia="Times New Roman" w:hAnsi="Times New Roman" w:cs="Times New Roman"/>
-          <w:b/>
-          <w:bCs/>
-          <w:sz w:val="24"/>
-          <w:szCs w:val="24"/>
-        </w:rPr>
-        <w:t>detailed;</w:t>
-      </w:r>
-      <w:proofErr w:type="gramEnd"/>
+        <w:t>FROM detailed</w:t>
+      </w:r>
+      <w:r>
+        <w:rPr>
+          <w:rFonts w:ascii="Times New Roman" w:eastAsia="Times New Roman" w:hAnsi="Times New Roman" w:cs="Times New Roman"/>
+          <w:b/>
+          <w:bCs/>
+          <w:sz w:val="24"/>
+          <w:szCs w:val="24"/>
+        </w:rPr>
+        <w:t>report</w:t>
+      </w:r>
+      <w:r>
+        <w:rPr>
+          <w:rFonts w:ascii="Times New Roman" w:eastAsia="Times New Roman" w:hAnsi="Times New Roman" w:cs="Times New Roman"/>
+          <w:b/>
+          <w:bCs/>
+          <w:sz w:val="24"/>
+          <w:szCs w:val="24"/>
+        </w:rPr>
+        <w:t>;</w:t>
+      </w:r>
     </w:p>
     <w:p>
       <w:pPr>
@@ -5876,20 +4248,28 @@
           <w:szCs w:val="24"/>
         </w:rPr>
         <w:tab/>
-        <w:t xml:space="preserve">FROM </w:t>
-      </w:r>
-      <w:proofErr w:type="gramStart"/>
-      <w:r>
-        <w:rPr>
-          <w:rFonts w:ascii="Times New Roman" w:eastAsia="Times New Roman" w:hAnsi="Times New Roman" w:cs="Times New Roman"/>
-          <w:b/>
-          <w:bCs/>
-          <w:sz w:val="24"/>
-          <w:szCs w:val="24"/>
-        </w:rPr>
-        <w:t>summary;</w:t>
-      </w:r>
-      <w:proofErr w:type="gramEnd"/>
+        <w:t>FROM summary</w:t>
+      </w:r>
+      <w:r>
+        <w:rPr>
+          <w:rFonts w:ascii="Times New Roman" w:eastAsia="Times New Roman" w:hAnsi="Times New Roman" w:cs="Times New Roman"/>
+          <w:b/>
+          <w:bCs/>
+          <w:sz w:val="24"/>
+          <w:szCs w:val="24"/>
+        </w:rPr>
+        <w:t>report</w:t>
+      </w:r>
+      <w:r>
+        <w:rPr>
+          <w:rFonts w:ascii="Times New Roman" w:eastAsia="Times New Roman" w:hAnsi="Times New Roman" w:cs="Times New Roman"/>
+          <w:b/>
+          <w:bCs/>
+          <w:sz w:val="24"/>
+          <w:szCs w:val="24"/>
+        </w:rPr>
+        <w:t>;</w:t>
+      </w:r>
     </w:p>
     <w:p/>
     <w:p/>
@@ -7158,12 +5538,9 @@
 </file>
 
 <file path=customXml/item1.xml><?xml version="1.0" encoding="utf-8"?>
-<?mso-contentType ?>
-<FormTemplates xmlns="http://schemas.microsoft.com/sharepoint/v3/contenttype/forms">
-  <Display>DocumentLibraryForm</Display>
-  <Edit>DocumentLibraryForm</Edit>
-  <New>DocumentLibraryForm</New>
-</FormTemplates>
+<p:properties xmlns:p="http://schemas.microsoft.com/office/2006/metadata/properties" xmlns:xsi="http://www.w3.org/2001/XMLSchema-instance" xmlns:pc="http://schemas.microsoft.com/office/infopath/2007/PartnerControls">
+  <documentManagement/>
+</p:properties>
 </file>
 
 <file path=customXml/item2.xml><?xml version="1.0" encoding="utf-8"?>
@@ -7396,15 +5773,19 @@
 </file>
 
 <file path=customXml/item3.xml><?xml version="1.0" encoding="utf-8"?>
-<p:properties xmlns:p="http://schemas.microsoft.com/office/2006/metadata/properties" xmlns:xsi="http://www.w3.org/2001/XMLSchema-instance" xmlns:pc="http://schemas.microsoft.com/office/infopath/2007/PartnerControls">
-  <documentManagement/>
-</p:properties>
+<?mso-contentType ?>
+<FormTemplates xmlns="http://schemas.microsoft.com/sharepoint/v3/contenttype/forms">
+  <Display>DocumentLibraryForm</Display>
+  <Edit>DocumentLibraryForm</Edit>
+  <New>DocumentLibraryForm</New>
+</FormTemplates>
 </file>
 
 <file path=customXml/itemProps1.xml><?xml version="1.0" encoding="utf-8"?>
-<ds:datastoreItem xmlns:ds="http://schemas.openxmlformats.org/officeDocument/2006/customXml" ds:itemID="{67FF2869-A3BD-44AB-9943-840C6123E054}">
+<ds:datastoreItem xmlns:ds="http://schemas.openxmlformats.org/officeDocument/2006/customXml" ds:itemID="{B39EF035-070B-4ECC-BDA3-B4D2353A4D98}">
   <ds:schemaRefs>
-    <ds:schemaRef ds:uri="http://schemas.microsoft.com/sharepoint/v3/contenttype/forms"/>
+    <ds:schemaRef ds:uri="http://schemas.microsoft.com/office/2006/metadata/properties"/>
+    <ds:schemaRef ds:uri="http://schemas.microsoft.com/office/infopath/2007/PartnerControls"/>
   </ds:schemaRefs>
 </ds:datastoreItem>
 </file>
@@ -7429,10 +5810,9 @@
 </file>
 
 <file path=customXml/itemProps3.xml><?xml version="1.0" encoding="utf-8"?>
-<ds:datastoreItem xmlns:ds="http://schemas.openxmlformats.org/officeDocument/2006/customXml" ds:itemID="{B39EF035-070B-4ECC-BDA3-B4D2353A4D98}">
+<ds:datastoreItem xmlns:ds="http://schemas.openxmlformats.org/officeDocument/2006/customXml" ds:itemID="{67FF2869-A3BD-44AB-9943-840C6123E054}">
   <ds:schemaRefs>
-    <ds:schemaRef ds:uri="http://schemas.microsoft.com/office/2006/metadata/properties"/>
-    <ds:schemaRef ds:uri="http://schemas.microsoft.com/office/infopath/2007/PartnerControls"/>
+    <ds:schemaRef ds:uri="http://schemas.microsoft.com/sharepoint/v3/contenttype/forms"/>
   </ds:schemaRefs>
 </ds:datastoreItem>
 </file>
</xml_diff>